<commit_message>
answers for the 1st lab added
</commit_message>
<xml_diff>
--- a/Lab_1/Отчет_Лабораторная_1.docx
+++ b/Lab_1/Отчет_Лабораторная_1.docx
@@ -1,6 +1,6 @@
 
 <file path=word/document.xml><?xml version="1.0" encoding="utf-8"?>
-<w:document xmlns:wpc="http://schemas.microsoft.com/office/word/2010/wordprocessingCanvas" xmlns:cx="http://schemas.microsoft.com/office/drawing/2014/chartex" xmlns:cx1="http://schemas.microsoft.com/office/drawing/2015/9/8/chartex" xmlns:cx2="http://schemas.microsoft.com/office/drawing/2015/10/21/chartex" xmlns:cx3="http://schemas.microsoft.com/office/drawing/2016/5/9/chartex" xmlns:cx4="http://schemas.microsoft.com/office/drawing/2016/5/10/chartex" xmlns:cx5="http://schemas.microsoft.com/office/drawing/2016/5/11/chartex" xmlns:cx6="http://schemas.microsoft.com/office/drawing/2016/5/12/chartex" xmlns:cx7="http://schemas.microsoft.com/office/drawing/2016/5/13/chartex" xmlns:cx8="http://schemas.microsoft.com/office/drawing/2016/5/14/chartex" xmlns:mc="http://schemas.openxmlformats.org/markup-compatibility/2006" xmlns:aink="http://schemas.microsoft.com/office/drawing/2016/ink" xmlns:am3d="http://schemas.microsoft.com/office/drawing/2017/model3d" xmlns:o="urn:schemas-microsoft-com:office:office" xmlns:r="http://schemas.openxmlformats.org/officeDocument/2006/relationships" xmlns:m="http://schemas.openxmlformats.org/officeDocument/2006/math" xmlns:v="urn:schemas-microsoft-com:vml" xmlns:wp14="http://schemas.microsoft.com/office/word/2010/wordprocessingDrawing" xmlns:wp="http://schemas.openxmlformats.org/drawingml/2006/wordprocessingDrawing" xmlns:w10="urn:schemas-microsoft-com:office:word" xmlns:w="http://schemas.openxmlformats.org/wordprocessingml/2006/main" xmlns:w14="http://schemas.microsoft.com/office/word/2010/wordml" xmlns:w15="http://schemas.microsoft.com/office/word/2012/wordml" xmlns:w16cex="http://schemas.microsoft.com/office/word/2018/wordml/cex" xmlns:w16cid="http://schemas.microsoft.com/office/word/2016/wordml/cid" xmlns:w16="http://schemas.microsoft.com/office/word/2018/wordml" xmlns:w16se="http://schemas.microsoft.com/office/word/2015/wordml/symex" xmlns:wpg="http://schemas.microsoft.com/office/word/2010/wordprocessingGroup" xmlns:wpi="http://schemas.microsoft.com/office/word/2010/wordprocessingInk" xmlns:wne="http://schemas.microsoft.com/office/word/2006/wordml" xmlns:wps="http://schemas.microsoft.com/office/word/2010/wordprocessingShape" mc:Ignorable="w14 w15 w16se w16cid w16 w16cex wp14">
+<w:document xmlns:wpc="http://schemas.microsoft.com/office/word/2010/wordprocessingCanvas" xmlns:cx="http://schemas.microsoft.com/office/drawing/2014/chartex" xmlns:cx1="http://schemas.microsoft.com/office/drawing/2015/9/8/chartex" xmlns:cx2="http://schemas.microsoft.com/office/drawing/2015/10/21/chartex" xmlns:cx3="http://schemas.microsoft.com/office/drawing/2016/5/9/chartex" xmlns:cx4="http://schemas.microsoft.com/office/drawing/2016/5/10/chartex" xmlns:cx5="http://schemas.microsoft.com/office/drawing/2016/5/11/chartex" xmlns:cx6="http://schemas.microsoft.com/office/drawing/2016/5/12/chartex" xmlns:cx7="http://schemas.microsoft.com/office/drawing/2016/5/13/chartex" xmlns:cx8="http://schemas.microsoft.com/office/drawing/2016/5/14/chartex" xmlns:mc="http://schemas.openxmlformats.org/markup-compatibility/2006" xmlns:aink="http://schemas.microsoft.com/office/drawing/2016/ink" xmlns:am3d="http://schemas.microsoft.com/office/drawing/2017/model3d" xmlns:o="urn:schemas-microsoft-com:office:office" xmlns:r="http://schemas.openxmlformats.org/officeDocument/2006/relationships" xmlns:m="http://schemas.openxmlformats.org/officeDocument/2006/math" xmlns:v="urn:schemas-microsoft-com:vml" xmlns:wp14="http://schemas.microsoft.com/office/word/2010/wordprocessingDrawing" xmlns:wp="http://schemas.openxmlformats.org/drawingml/2006/wordprocessingDrawing" xmlns:w10="urn:schemas-microsoft-com:office:word" xmlns:w="http://schemas.openxmlformats.org/wordprocessingml/2006/main" xmlns:w14="http://schemas.microsoft.com/office/word/2010/wordml" xmlns:w15="http://schemas.microsoft.com/office/word/2012/wordml" xmlns:w16cex="http://schemas.microsoft.com/office/word/2018/wordml/cex" xmlns:w16cid="http://schemas.microsoft.com/office/word/2016/wordml/cid" xmlns:w16="http://schemas.microsoft.com/office/word/2018/wordml" xmlns:w16sdtdh="http://schemas.microsoft.com/office/word/2020/wordml/sdtdatahash" xmlns:w16se="http://schemas.microsoft.com/office/word/2015/wordml/symex" xmlns:wpg="http://schemas.microsoft.com/office/word/2010/wordprocessingGroup" xmlns:wpi="http://schemas.microsoft.com/office/word/2010/wordprocessingInk" xmlns:wne="http://schemas.microsoft.com/office/word/2006/wordml" xmlns:wps="http://schemas.microsoft.com/office/word/2010/wordprocessingShape" mc:Ignorable="w14 w15 w16se w16cid w16 w16cex w16sdtdh wp14">
   <w:body>
     <w:p>
       <w:pPr>
@@ -184,7 +184,6 @@
           <w:rFonts w:ascii="Times New Roman" w:hAnsi="Times New Roman" w:cs="Times New Roman"/>
           <w:b/>
           <w:sz w:val="24"/>
-          <w:lang w:val="en-US"/>
         </w:rPr>
         <w:t>1</w:t>
       </w:r>
@@ -505,7 +504,6 @@
         <w:rPr>
           <w:rFonts w:ascii="Times New Roman" w:hAnsi="Times New Roman" w:cs="Times New Roman"/>
           <w:sz w:val="28"/>
-          <w:lang w:val="en-US"/>
         </w:rPr>
       </w:pPr>
       <w:r>
@@ -526,7 +524,6 @@
         <w:rPr>
           <w:rFonts w:ascii="Times New Roman" w:hAnsi="Times New Roman" w:cs="Times New Roman"/>
           <w:sz w:val="28"/>
-          <w:lang w:val="en-US"/>
         </w:rPr>
         <w:t>1</w:t>
       </w:r>
@@ -540,7 +537,6 @@
         <w:rPr>
           <w:rFonts w:ascii="Times New Roman" w:hAnsi="Times New Roman" w:cs="Times New Roman"/>
           <w:sz w:val="28"/>
-          <w:lang w:val="en-US"/>
         </w:rPr>
       </w:pPr>
     </w:p>
@@ -559,7 +555,6 @@
         <w:rPr>
           <w:rFonts w:ascii="Times New Roman" w:hAnsi="Times New Roman" w:cs="Times New Roman"/>
           <w:sz w:val="28"/>
-          <w:lang w:val="en-US"/>
         </w:rPr>
         <w:tab/>
       </w:r>
@@ -840,7 +835,6 @@
         <w:rPr>
           <w:rFonts w:ascii="Times New Roman" w:hAnsi="Times New Roman" w:cs="Times New Roman"/>
           <w:sz w:val="28"/>
-          <w:lang w:val="en-US"/>
         </w:rPr>
         <w:t>-</w:t>
       </w:r>
@@ -949,6 +943,7 @@
       <w:r>
         <w:rPr>
           <w:rFonts w:ascii="Times New Roman" w:hAnsi="Times New Roman" w:cs="Times New Roman"/>
+          <w:noProof/>
           <w:sz w:val="28"/>
         </w:rPr>
         <w:drawing>
@@ -1187,7 +1182,15 @@
           <w:rFonts w:ascii="Times New Roman" w:hAnsi="Times New Roman" w:cs="Times New Roman"/>
           <w:sz w:val="28"/>
         </w:rPr>
-        <w:t xml:space="preserve">Класс </w:t>
+        <w:t>Класс</w:t>
+      </w:r>
+      <w:r>
+        <w:rPr>
+          <w:rFonts w:ascii="Times New Roman" w:hAnsi="Times New Roman" w:cs="Times New Roman"/>
+          <w:sz w:val="28"/>
+          <w:lang w:val="en-US"/>
+        </w:rPr>
+        <w:t xml:space="preserve"> </w:t>
       </w:r>
       <w:proofErr w:type="spellStart"/>
       <w:r>
@@ -5690,14 +5693,7 @@
           <w:rFonts w:ascii="Times New Roman" w:hAnsi="Times New Roman" w:cs="Times New Roman"/>
           <w:sz w:val="28"/>
         </w:rPr>
-        <w:t xml:space="preserve">: </w:t>
-      </w:r>
-      <w:r>
-        <w:rPr>
-          <w:rFonts w:ascii="Times New Roman" w:hAnsi="Times New Roman" w:cs="Times New Roman"/>
-          <w:sz w:val="28"/>
-        </w:rPr>
-        <w:t>Клиент</w:t>
+        <w:t>: Клиент</w:t>
       </w:r>
       <w:r>
         <w:rPr>
@@ -5993,7 +5989,22 @@
           <w:sz w:val="28"/>
           <w:lang w:val="en-US"/>
         </w:rPr>
-        <w:t>J2EE</w:t>
+        <w:t>J</w:t>
+      </w:r>
+      <w:r>
+        <w:rPr>
+          <w:rFonts w:ascii="Times New Roman" w:hAnsi="Times New Roman" w:cs="Times New Roman"/>
+          <w:sz w:val="28"/>
+        </w:rPr>
+        <w:t>2</w:t>
+      </w:r>
+      <w:r>
+        <w:rPr>
+          <w:rFonts w:ascii="Times New Roman" w:hAnsi="Times New Roman" w:cs="Times New Roman"/>
+          <w:sz w:val="28"/>
+          <w:lang w:val="en-US"/>
+        </w:rPr>
+        <w:t>EE</w:t>
       </w:r>
       <w:r>
         <w:rPr>
@@ -6335,8 +6346,1930 @@
           <w:rFonts w:ascii="Times New Roman" w:hAnsi="Times New Roman" w:cs="Times New Roman"/>
           <w:sz w:val="32"/>
           <w:szCs w:val="24"/>
-        </w:rPr>
-      </w:pPr>
+          <w:lang w:val="en-US"/>
+        </w:rPr>
+      </w:pPr>
+    </w:p>
+    <w:p>
+      <w:pPr>
+        <w:numPr>
+          <w:ilvl w:val="0"/>
+          <w:numId w:val="20"/>
+        </w:numPr>
+        <w:shd w:val="clear" w:color="auto" w:fill="FFFFFF"/>
+        <w:spacing w:before="100" w:beforeAutospacing="1" w:after="100" w:afterAutospacing="1" w:line="240" w:lineRule="auto"/>
+        <w:rPr>
+          <w:rFonts w:ascii="Arial" w:eastAsia="Times New Roman" w:hAnsi="Arial" w:cs="Arial"/>
+          <w:b/>
+          <w:bCs/>
+          <w:color w:val="000000"/>
+          <w:sz w:val="23"/>
+          <w:szCs w:val="23"/>
+          <w:lang w:eastAsia="ru-RU"/>
+        </w:rPr>
+      </w:pPr>
+      <w:r>
+        <w:rPr>
+          <w:rFonts w:ascii="Arial" w:eastAsia="Times New Roman" w:hAnsi="Arial" w:cs="Arial"/>
+          <w:b/>
+          <w:bCs/>
+          <w:color w:val="000000"/>
+          <w:sz w:val="23"/>
+          <w:szCs w:val="23"/>
+          <w:lang w:eastAsia="ru-RU"/>
+        </w:rPr>
+        <w:t>Что такое JAXB, как аннотации JAXB можно применить в контексте SOAP-сервисов?</w:t>
+      </w:r>
+    </w:p>
+    <w:p>
+      <w:pPr>
+        <w:shd w:val="clear" w:color="auto" w:fill="FFFFFF"/>
+        <w:spacing w:before="100" w:beforeAutospacing="1" w:after="100" w:afterAutospacing="1" w:line="240" w:lineRule="auto"/>
+        <w:ind w:left="360"/>
+        <w:rPr>
+          <w:rFonts w:ascii="Arial" w:eastAsia="Times New Roman" w:hAnsi="Arial" w:cs="Arial"/>
+          <w:color w:val="000000"/>
+          <w:sz w:val="23"/>
+          <w:szCs w:val="23"/>
+          <w:lang w:eastAsia="ru-RU"/>
+        </w:rPr>
+      </w:pPr>
+      <w:r>
+        <w:rPr>
+          <w:rFonts w:ascii="Arial" w:eastAsia="Times New Roman" w:hAnsi="Arial" w:cs="Arial"/>
+          <w:color w:val="000000"/>
+          <w:sz w:val="23"/>
+          <w:szCs w:val="23"/>
+          <w:lang w:val="en-US" w:eastAsia="ru-RU"/>
+        </w:rPr>
+        <w:t>JAXB</w:t>
+      </w:r>
+      <w:r>
+        <w:rPr>
+          <w:rFonts w:ascii="Arial" w:eastAsia="Times New Roman" w:hAnsi="Arial" w:cs="Arial"/>
+          <w:color w:val="000000"/>
+          <w:sz w:val="23"/>
+          <w:szCs w:val="23"/>
+          <w:lang w:eastAsia="ru-RU"/>
+        </w:rPr>
+        <w:t>-</w:t>
+      </w:r>
+      <w:r>
+        <w:rPr>
+          <w:rFonts w:ascii="Arial" w:eastAsia="Times New Roman" w:hAnsi="Arial" w:cs="Arial"/>
+          <w:color w:val="000000"/>
+          <w:sz w:val="23"/>
+          <w:szCs w:val="23"/>
+          <w:lang w:eastAsia="ru-RU"/>
+        </w:rPr>
+        <w:t xml:space="preserve">аннотации используются для задания правил </w:t>
+      </w:r>
+      <w:proofErr w:type="spellStart"/>
+      <w:r>
+        <w:rPr>
+          <w:rFonts w:ascii="Arial" w:eastAsia="Times New Roman" w:hAnsi="Arial" w:cs="Arial"/>
+          <w:color w:val="000000"/>
+          <w:sz w:val="23"/>
+          <w:szCs w:val="23"/>
+          <w:lang w:eastAsia="ru-RU"/>
+        </w:rPr>
+        <w:t>сериализации</w:t>
+      </w:r>
+      <w:proofErr w:type="spellEnd"/>
+      <w:r>
+        <w:rPr>
+          <w:rFonts w:ascii="Arial" w:eastAsia="Times New Roman" w:hAnsi="Arial" w:cs="Arial"/>
+          <w:color w:val="000000"/>
+          <w:sz w:val="23"/>
+          <w:szCs w:val="23"/>
+          <w:lang w:eastAsia="ru-RU"/>
+        </w:rPr>
+        <w:t xml:space="preserve"> и </w:t>
+      </w:r>
+      <w:proofErr w:type="spellStart"/>
+      <w:r>
+        <w:rPr>
+          <w:rFonts w:ascii="Arial" w:eastAsia="Times New Roman" w:hAnsi="Arial" w:cs="Arial"/>
+          <w:color w:val="000000"/>
+          <w:sz w:val="23"/>
+          <w:szCs w:val="23"/>
+          <w:lang w:eastAsia="ru-RU"/>
+        </w:rPr>
+        <w:t>десериализации</w:t>
+      </w:r>
+      <w:proofErr w:type="spellEnd"/>
+      <w:r>
+        <w:rPr>
+          <w:rFonts w:ascii="Arial" w:eastAsia="Times New Roman" w:hAnsi="Arial" w:cs="Arial"/>
+          <w:color w:val="000000"/>
+          <w:sz w:val="23"/>
+          <w:szCs w:val="23"/>
+          <w:lang w:eastAsia="ru-RU"/>
+        </w:rPr>
+        <w:t xml:space="preserve"> </w:t>
+      </w:r>
+      <w:r>
+        <w:rPr>
+          <w:rFonts w:ascii="Arial" w:eastAsia="Times New Roman" w:hAnsi="Arial" w:cs="Arial"/>
+          <w:color w:val="000000"/>
+          <w:sz w:val="23"/>
+          <w:szCs w:val="23"/>
+          <w:lang w:val="en-US" w:eastAsia="ru-RU"/>
+        </w:rPr>
+        <w:t>JAVA</w:t>
+      </w:r>
+      <w:r>
+        <w:rPr>
+          <w:rFonts w:ascii="Arial" w:eastAsia="Times New Roman" w:hAnsi="Arial" w:cs="Arial"/>
+          <w:color w:val="000000"/>
+          <w:sz w:val="23"/>
+          <w:szCs w:val="23"/>
+          <w:lang w:eastAsia="ru-RU"/>
+        </w:rPr>
+        <w:t>-</w:t>
+      </w:r>
+      <w:r>
+        <w:rPr>
+          <w:rFonts w:ascii="Arial" w:eastAsia="Times New Roman" w:hAnsi="Arial" w:cs="Arial"/>
+          <w:color w:val="000000"/>
+          <w:sz w:val="23"/>
+          <w:szCs w:val="23"/>
+          <w:lang w:eastAsia="ru-RU"/>
+        </w:rPr>
+        <w:t xml:space="preserve">объектов в формат </w:t>
+      </w:r>
+      <w:r>
+        <w:rPr>
+          <w:rFonts w:ascii="Arial" w:eastAsia="Times New Roman" w:hAnsi="Arial" w:cs="Arial"/>
+          <w:color w:val="000000"/>
+          <w:sz w:val="23"/>
+          <w:szCs w:val="23"/>
+          <w:lang w:val="en-US" w:eastAsia="ru-RU"/>
+        </w:rPr>
+        <w:t>XML</w:t>
+      </w:r>
+      <w:r>
+        <w:rPr>
+          <w:rFonts w:ascii="Arial" w:eastAsia="Times New Roman" w:hAnsi="Arial" w:cs="Arial"/>
+          <w:color w:val="000000"/>
+          <w:sz w:val="23"/>
+          <w:szCs w:val="23"/>
+          <w:lang w:eastAsia="ru-RU"/>
+        </w:rPr>
+        <w:t xml:space="preserve"> </w:t>
+      </w:r>
+      <w:r>
+        <w:rPr>
+          <w:rFonts w:ascii="Arial" w:eastAsia="Times New Roman" w:hAnsi="Arial" w:cs="Arial"/>
+          <w:color w:val="000000"/>
+          <w:sz w:val="23"/>
+          <w:szCs w:val="23"/>
+          <w:lang w:eastAsia="ru-RU"/>
+        </w:rPr>
+        <w:t>и обратно</w:t>
+      </w:r>
+      <w:r>
+        <w:rPr>
+          <w:rFonts w:ascii="Arial" w:eastAsia="Times New Roman" w:hAnsi="Arial" w:cs="Arial"/>
+          <w:color w:val="000000"/>
+          <w:sz w:val="23"/>
+          <w:szCs w:val="23"/>
+          <w:lang w:eastAsia="ru-RU"/>
+        </w:rPr>
+        <w:t xml:space="preserve">. </w:t>
+      </w:r>
+      <w:r>
+        <w:rPr>
+          <w:rFonts w:ascii="Arial" w:eastAsia="Times New Roman" w:hAnsi="Arial" w:cs="Arial"/>
+          <w:color w:val="000000"/>
+          <w:sz w:val="23"/>
+          <w:szCs w:val="23"/>
+          <w:lang w:eastAsia="ru-RU"/>
+        </w:rPr>
+        <w:t xml:space="preserve">В контексте </w:t>
+      </w:r>
+      <w:r>
+        <w:rPr>
+          <w:rFonts w:ascii="Arial" w:eastAsia="Times New Roman" w:hAnsi="Arial" w:cs="Arial"/>
+          <w:color w:val="000000"/>
+          <w:sz w:val="23"/>
+          <w:szCs w:val="23"/>
+          <w:lang w:val="en-US" w:eastAsia="ru-RU"/>
+        </w:rPr>
+        <w:t>SOAP</w:t>
+      </w:r>
+      <w:r>
+        <w:rPr>
+          <w:rFonts w:ascii="Arial" w:eastAsia="Times New Roman" w:hAnsi="Arial" w:cs="Arial"/>
+          <w:color w:val="000000"/>
+          <w:sz w:val="23"/>
+          <w:szCs w:val="23"/>
+          <w:lang w:eastAsia="ru-RU"/>
+        </w:rPr>
+        <w:t xml:space="preserve">-сервисов </w:t>
+      </w:r>
+      <w:r>
+        <w:rPr>
+          <w:rFonts w:ascii="Arial" w:eastAsia="Times New Roman" w:hAnsi="Arial" w:cs="Arial"/>
+          <w:color w:val="000000"/>
+          <w:sz w:val="23"/>
+          <w:szCs w:val="23"/>
+          <w:lang w:val="en-US" w:eastAsia="ru-RU"/>
+        </w:rPr>
+        <w:t>JAXB</w:t>
+      </w:r>
+      <w:r>
+        <w:rPr>
+          <w:rFonts w:ascii="Arial" w:eastAsia="Times New Roman" w:hAnsi="Arial" w:cs="Arial"/>
+          <w:color w:val="000000"/>
+          <w:sz w:val="23"/>
+          <w:szCs w:val="23"/>
+          <w:lang w:eastAsia="ru-RU"/>
+        </w:rPr>
+        <w:t xml:space="preserve">-аннотации можно применять самым непосредственным образом, управляя </w:t>
+      </w:r>
+      <w:proofErr w:type="spellStart"/>
+      <w:r>
+        <w:rPr>
+          <w:rFonts w:ascii="Arial" w:eastAsia="Times New Roman" w:hAnsi="Arial" w:cs="Arial"/>
+          <w:color w:val="000000"/>
+          <w:sz w:val="23"/>
+          <w:szCs w:val="23"/>
+          <w:lang w:eastAsia="ru-RU"/>
+        </w:rPr>
+        <w:t>сериализацией</w:t>
+      </w:r>
+      <w:proofErr w:type="spellEnd"/>
+      <w:r>
+        <w:rPr>
+          <w:rFonts w:ascii="Arial" w:eastAsia="Times New Roman" w:hAnsi="Arial" w:cs="Arial"/>
+          <w:color w:val="000000"/>
+          <w:sz w:val="23"/>
+          <w:szCs w:val="23"/>
+          <w:lang w:eastAsia="ru-RU"/>
+        </w:rPr>
+        <w:t xml:space="preserve"> объектов, передаваемых по сети, для реализации удаленного вызова процедур.  </w:t>
+      </w:r>
+    </w:p>
+    <w:p>
+      <w:pPr>
+        <w:pStyle w:val="a7"/>
+        <w:numPr>
+          <w:ilvl w:val="0"/>
+          <w:numId w:val="20"/>
+        </w:numPr>
+        <w:shd w:val="clear" w:color="auto" w:fill="FFFFFF"/>
+        <w:spacing w:before="100" w:beforeAutospacing="1" w:after="100" w:afterAutospacing="1" w:line="240" w:lineRule="auto"/>
+        <w:rPr>
+          <w:rFonts w:ascii="Arial" w:eastAsia="Times New Roman" w:hAnsi="Arial" w:cs="Arial"/>
+          <w:b/>
+          <w:bCs/>
+          <w:color w:val="000000"/>
+          <w:sz w:val="23"/>
+          <w:szCs w:val="23"/>
+          <w:lang w:eastAsia="ru-RU"/>
+        </w:rPr>
+      </w:pPr>
+      <w:r>
+        <w:rPr>
+          <w:rFonts w:ascii="Arial" w:eastAsia="Times New Roman" w:hAnsi="Arial" w:cs="Arial"/>
+          <w:b/>
+          <w:bCs/>
+          <w:color w:val="000000"/>
+          <w:sz w:val="23"/>
+          <w:szCs w:val="23"/>
+          <w:lang w:eastAsia="ru-RU"/>
+        </w:rPr>
+        <w:t>Предположим, что я разработал веб-сервис, но не смог предоставить WSDL разработчикам программного-клиента, а предоставил только XSD. Смогут ли они коммуницировать с моим веб-сервисом в случае, если им известна только XSD-схема?</w:t>
+      </w:r>
+    </w:p>
+    <w:p>
+      <w:pPr>
+        <w:pStyle w:val="a7"/>
+        <w:shd w:val="clear" w:color="auto" w:fill="FFFFFF"/>
+        <w:spacing w:before="100" w:beforeAutospacing="1" w:after="100" w:afterAutospacing="1" w:line="240" w:lineRule="auto"/>
+        <w:ind w:left="360"/>
+        <w:rPr>
+          <w:rFonts w:ascii="Arial" w:eastAsia="Times New Roman" w:hAnsi="Arial" w:cs="Arial"/>
+          <w:b/>
+          <w:bCs/>
+          <w:color w:val="000000"/>
+          <w:sz w:val="23"/>
+          <w:szCs w:val="23"/>
+          <w:lang w:eastAsia="ru-RU"/>
+        </w:rPr>
+      </w:pPr>
+    </w:p>
+    <w:p>
+      <w:pPr>
+        <w:pStyle w:val="a7"/>
+        <w:shd w:val="clear" w:color="auto" w:fill="FFFFFF"/>
+        <w:spacing w:before="100" w:beforeAutospacing="1" w:after="100" w:afterAutospacing="1" w:line="240" w:lineRule="auto"/>
+        <w:ind w:left="360"/>
+        <w:rPr>
+          <w:rFonts w:ascii="Arial" w:eastAsia="Times New Roman" w:hAnsi="Arial" w:cs="Arial"/>
+          <w:color w:val="000000"/>
+          <w:sz w:val="23"/>
+          <w:szCs w:val="23"/>
+          <w:lang w:eastAsia="ru-RU"/>
+        </w:rPr>
+      </w:pPr>
+      <w:r>
+        <w:rPr>
+          <w:rFonts w:ascii="Arial" w:eastAsia="Times New Roman" w:hAnsi="Arial" w:cs="Arial"/>
+          <w:color w:val="000000"/>
+          <w:sz w:val="23"/>
+          <w:szCs w:val="23"/>
+          <w:lang w:val="en-US" w:eastAsia="ru-RU"/>
+        </w:rPr>
+        <w:t>XSD</w:t>
+      </w:r>
+      <w:r>
+        <w:rPr>
+          <w:rFonts w:ascii="Arial" w:eastAsia="Times New Roman" w:hAnsi="Arial" w:cs="Arial"/>
+          <w:color w:val="000000"/>
+          <w:sz w:val="23"/>
+          <w:szCs w:val="23"/>
+          <w:lang w:eastAsia="ru-RU"/>
+        </w:rPr>
+        <w:t>-</w:t>
+      </w:r>
+      <w:r>
+        <w:rPr>
+          <w:rFonts w:ascii="Arial" w:eastAsia="Times New Roman" w:hAnsi="Arial" w:cs="Arial"/>
+          <w:color w:val="000000"/>
+          <w:sz w:val="23"/>
+          <w:szCs w:val="23"/>
+          <w:lang w:val="en-US" w:eastAsia="ru-RU"/>
+        </w:rPr>
+        <w:t>c</w:t>
+      </w:r>
+      <w:proofErr w:type="spellStart"/>
+      <w:r>
+        <w:rPr>
+          <w:rFonts w:ascii="Arial" w:eastAsia="Times New Roman" w:hAnsi="Arial" w:cs="Arial"/>
+          <w:color w:val="000000"/>
+          <w:sz w:val="23"/>
+          <w:szCs w:val="23"/>
+          <w:lang w:eastAsia="ru-RU"/>
+        </w:rPr>
+        <w:t>хема</w:t>
+      </w:r>
+      <w:proofErr w:type="spellEnd"/>
+      <w:r>
+        <w:rPr>
+          <w:rFonts w:ascii="Arial" w:eastAsia="Times New Roman" w:hAnsi="Arial" w:cs="Arial"/>
+          <w:color w:val="000000"/>
+          <w:sz w:val="23"/>
+          <w:szCs w:val="23"/>
+          <w:lang w:eastAsia="ru-RU"/>
+        </w:rPr>
+        <w:t xml:space="preserve"> описывает формат данных, участвующих во взаимодействии клиента и сервера </w:t>
+      </w:r>
+      <w:r>
+        <w:rPr>
+          <w:rFonts w:ascii="Arial" w:eastAsia="Times New Roman" w:hAnsi="Arial" w:cs="Arial"/>
+          <w:color w:val="000000"/>
+          <w:sz w:val="23"/>
+          <w:szCs w:val="23"/>
+          <w:lang w:val="en-US" w:eastAsia="ru-RU"/>
+        </w:rPr>
+        <w:t>SOAP</w:t>
+      </w:r>
+      <w:r>
+        <w:rPr>
+          <w:rFonts w:ascii="Arial" w:eastAsia="Times New Roman" w:hAnsi="Arial" w:cs="Arial"/>
+          <w:color w:val="000000"/>
+          <w:sz w:val="23"/>
+          <w:szCs w:val="23"/>
+          <w:lang w:eastAsia="ru-RU"/>
+        </w:rPr>
+        <w:t xml:space="preserve">-приложения, но не сами </w:t>
+      </w:r>
+      <w:r>
+        <w:rPr>
+          <w:rFonts w:ascii="Arial" w:eastAsia="Times New Roman" w:hAnsi="Arial" w:cs="Arial"/>
+          <w:color w:val="000000"/>
+          <w:sz w:val="23"/>
+          <w:szCs w:val="23"/>
+          <w:lang w:val="en-US" w:eastAsia="ru-RU"/>
+        </w:rPr>
+        <w:t>endpoint</w:t>
+      </w:r>
+      <w:r>
+        <w:rPr>
+          <w:rFonts w:ascii="Arial" w:eastAsia="Times New Roman" w:hAnsi="Arial" w:cs="Arial"/>
+          <w:color w:val="000000"/>
+          <w:sz w:val="23"/>
+          <w:szCs w:val="23"/>
+          <w:lang w:eastAsia="ru-RU"/>
+        </w:rPr>
+        <w:t>-ы</w:t>
+      </w:r>
+      <w:r>
+        <w:rPr>
+          <w:rFonts w:ascii="Arial" w:eastAsia="Times New Roman" w:hAnsi="Arial" w:cs="Arial"/>
+          <w:color w:val="000000"/>
+          <w:sz w:val="23"/>
+          <w:szCs w:val="23"/>
+          <w:lang w:eastAsia="ru-RU"/>
+        </w:rPr>
+        <w:t xml:space="preserve">, </w:t>
+      </w:r>
+      <w:r>
+        <w:rPr>
+          <w:rFonts w:ascii="Arial" w:eastAsia="Times New Roman" w:hAnsi="Arial" w:cs="Arial"/>
+          <w:color w:val="000000"/>
+          <w:sz w:val="23"/>
+          <w:szCs w:val="23"/>
+          <w:lang w:eastAsia="ru-RU"/>
+        </w:rPr>
+        <w:t xml:space="preserve">таким образом, имея только </w:t>
+      </w:r>
+      <w:r>
+        <w:rPr>
+          <w:rFonts w:ascii="Arial" w:eastAsia="Times New Roman" w:hAnsi="Arial" w:cs="Arial"/>
+          <w:color w:val="000000"/>
+          <w:sz w:val="23"/>
+          <w:szCs w:val="23"/>
+          <w:lang w:val="en-US" w:eastAsia="ru-RU"/>
+        </w:rPr>
+        <w:t>XSD</w:t>
+      </w:r>
+      <w:r>
+        <w:rPr>
+          <w:rFonts w:ascii="Arial" w:eastAsia="Times New Roman" w:hAnsi="Arial" w:cs="Arial"/>
+          <w:color w:val="000000"/>
+          <w:sz w:val="23"/>
+          <w:szCs w:val="23"/>
+          <w:lang w:eastAsia="ru-RU"/>
+        </w:rPr>
+        <w:t>, мы можем узнать, какие данные мы можем отправлять и получать при взаимодействии с приложением, но не сможем осуществлять взаимодействие, так как не знаем, куда именно отправлять данные.</w:t>
+      </w:r>
+    </w:p>
+    <w:p>
+      <w:pPr>
+        <w:pStyle w:val="a7"/>
+        <w:shd w:val="clear" w:color="auto" w:fill="FFFFFF"/>
+        <w:spacing w:before="100" w:beforeAutospacing="1" w:after="100" w:afterAutospacing="1" w:line="240" w:lineRule="auto"/>
+        <w:ind w:left="360"/>
+        <w:rPr>
+          <w:rFonts w:ascii="Arial" w:eastAsia="Times New Roman" w:hAnsi="Arial" w:cs="Arial"/>
+          <w:color w:val="000000"/>
+          <w:sz w:val="23"/>
+          <w:szCs w:val="23"/>
+          <w:lang w:eastAsia="ru-RU"/>
+        </w:rPr>
+      </w:pPr>
+    </w:p>
+    <w:p>
+      <w:pPr>
+        <w:pStyle w:val="a7"/>
+        <w:numPr>
+          <w:ilvl w:val="0"/>
+          <w:numId w:val="20"/>
+        </w:numPr>
+        <w:shd w:val="clear" w:color="auto" w:fill="FFFFFF"/>
+        <w:spacing w:before="100" w:beforeAutospacing="1" w:after="100" w:afterAutospacing="1" w:line="240" w:lineRule="auto"/>
+        <w:rPr>
+          <w:rFonts w:ascii="Arial" w:eastAsia="Times New Roman" w:hAnsi="Arial" w:cs="Arial"/>
+          <w:b/>
+          <w:bCs/>
+          <w:color w:val="000000"/>
+          <w:sz w:val="23"/>
+          <w:szCs w:val="23"/>
+          <w:lang w:eastAsia="ru-RU"/>
+        </w:rPr>
+      </w:pPr>
+      <w:r>
+        <w:rPr>
+          <w:rFonts w:ascii="Arial" w:eastAsia="Times New Roman" w:hAnsi="Arial" w:cs="Arial"/>
+          <w:b/>
+          <w:bCs/>
+          <w:color w:val="000000"/>
+          <w:sz w:val="23"/>
+          <w:szCs w:val="23"/>
+          <w:lang w:eastAsia="ru-RU"/>
+        </w:rPr>
+        <w:t xml:space="preserve">Предположим, при реализации SOAP веб-сервиса Вам необходимо передавать двоичные данные (аватары пользователей, архивы...). Какие стратегии Вы можете предложить для работы с </w:t>
+      </w:r>
+      <w:proofErr w:type="spellStart"/>
+      <w:r>
+        <w:rPr>
+          <w:rFonts w:ascii="Arial" w:eastAsia="Times New Roman" w:hAnsi="Arial" w:cs="Arial"/>
+          <w:b/>
+          <w:bCs/>
+          <w:color w:val="000000"/>
+          <w:sz w:val="23"/>
+          <w:szCs w:val="23"/>
+          <w:lang w:eastAsia="ru-RU"/>
+        </w:rPr>
+        <w:t>binary</w:t>
+      </w:r>
+      <w:proofErr w:type="spellEnd"/>
+      <w:r>
+        <w:rPr>
+          <w:rFonts w:ascii="Arial" w:eastAsia="Times New Roman" w:hAnsi="Arial" w:cs="Arial"/>
+          <w:b/>
+          <w:bCs/>
+          <w:color w:val="000000"/>
+          <w:sz w:val="23"/>
+          <w:szCs w:val="23"/>
+          <w:lang w:eastAsia="ru-RU"/>
+        </w:rPr>
+        <w:t xml:space="preserve"> </w:t>
+      </w:r>
+      <w:proofErr w:type="spellStart"/>
+      <w:r>
+        <w:rPr>
+          <w:rFonts w:ascii="Arial" w:eastAsia="Times New Roman" w:hAnsi="Arial" w:cs="Arial"/>
+          <w:b/>
+          <w:bCs/>
+          <w:color w:val="000000"/>
+          <w:sz w:val="23"/>
+          <w:szCs w:val="23"/>
+          <w:lang w:eastAsia="ru-RU"/>
+        </w:rPr>
+        <w:t>attachments</w:t>
+      </w:r>
+      <w:proofErr w:type="spellEnd"/>
+      <w:r>
+        <w:rPr>
+          <w:rFonts w:ascii="Arial" w:eastAsia="Times New Roman" w:hAnsi="Arial" w:cs="Arial"/>
+          <w:b/>
+          <w:bCs/>
+          <w:color w:val="000000"/>
+          <w:sz w:val="23"/>
+          <w:szCs w:val="23"/>
+          <w:lang w:eastAsia="ru-RU"/>
+        </w:rPr>
+        <w:t>? Реализуйте одну из них.</w:t>
+      </w:r>
+    </w:p>
+    <w:p>
+      <w:pPr>
+        <w:pStyle w:val="a7"/>
+        <w:shd w:val="clear" w:color="auto" w:fill="FFFFFF"/>
+        <w:spacing w:before="100" w:beforeAutospacing="1" w:after="100" w:afterAutospacing="1" w:line="240" w:lineRule="auto"/>
+        <w:ind w:left="360"/>
+        <w:rPr>
+          <w:rFonts w:ascii="Arial" w:eastAsia="Times New Roman" w:hAnsi="Arial" w:cs="Arial"/>
+          <w:b/>
+          <w:bCs/>
+          <w:color w:val="000000"/>
+          <w:sz w:val="23"/>
+          <w:szCs w:val="23"/>
+          <w:lang w:eastAsia="ru-RU"/>
+        </w:rPr>
+      </w:pPr>
+    </w:p>
+    <w:p>
+      <w:pPr>
+        <w:pStyle w:val="a7"/>
+        <w:shd w:val="clear" w:color="auto" w:fill="FFFFFF"/>
+        <w:spacing w:before="100" w:beforeAutospacing="1" w:after="100" w:afterAutospacing="1" w:line="240" w:lineRule="auto"/>
+        <w:ind w:left="360"/>
+        <w:rPr>
+          <w:rFonts w:ascii="Arial" w:eastAsia="Times New Roman" w:hAnsi="Arial" w:cs="Arial"/>
+          <w:color w:val="000000"/>
+          <w:sz w:val="23"/>
+          <w:szCs w:val="23"/>
+          <w:lang w:eastAsia="ru-RU"/>
+        </w:rPr>
+      </w:pPr>
+      <w:r>
+        <w:rPr>
+          <w:rFonts w:ascii="Arial" w:eastAsia="Times New Roman" w:hAnsi="Arial" w:cs="Arial"/>
+          <w:color w:val="000000"/>
+          <w:sz w:val="23"/>
+          <w:szCs w:val="23"/>
+          <w:lang w:eastAsia="ru-RU"/>
+        </w:rPr>
+        <w:t xml:space="preserve">Для работы с двоичными данными можно оперировать напрямую массивом байт в качестве принимаемого/возвращаемого аргумента </w:t>
+      </w:r>
+      <w:r>
+        <w:rPr>
+          <w:rFonts w:ascii="Arial" w:eastAsia="Times New Roman" w:hAnsi="Arial" w:cs="Arial"/>
+          <w:color w:val="000000"/>
+          <w:sz w:val="23"/>
+          <w:szCs w:val="23"/>
+          <w:lang w:val="en-US" w:eastAsia="ru-RU"/>
+        </w:rPr>
+        <w:t>SOAP</w:t>
+      </w:r>
+      <w:r>
+        <w:rPr>
+          <w:rFonts w:ascii="Arial" w:eastAsia="Times New Roman" w:hAnsi="Arial" w:cs="Arial"/>
+          <w:color w:val="000000"/>
+          <w:sz w:val="23"/>
+          <w:szCs w:val="23"/>
+          <w:lang w:eastAsia="ru-RU"/>
+        </w:rPr>
+        <w:t>-</w:t>
+      </w:r>
+      <w:r>
+        <w:rPr>
+          <w:rFonts w:ascii="Arial" w:eastAsia="Times New Roman" w:hAnsi="Arial" w:cs="Arial"/>
+          <w:color w:val="000000"/>
+          <w:sz w:val="23"/>
+          <w:szCs w:val="23"/>
+          <w:lang w:val="en-US" w:eastAsia="ru-RU"/>
+        </w:rPr>
+        <w:t>endpoint</w:t>
+      </w:r>
+      <w:r>
+        <w:rPr>
+          <w:rFonts w:ascii="Arial" w:eastAsia="Times New Roman" w:hAnsi="Arial" w:cs="Arial"/>
+          <w:color w:val="000000"/>
+          <w:sz w:val="23"/>
+          <w:szCs w:val="23"/>
+          <w:lang w:eastAsia="ru-RU"/>
+        </w:rPr>
+        <w:t>-</w:t>
+      </w:r>
+      <w:proofErr w:type="spellStart"/>
+      <w:r>
+        <w:rPr>
+          <w:rFonts w:ascii="Arial" w:eastAsia="Times New Roman" w:hAnsi="Arial" w:cs="Arial"/>
+          <w:color w:val="000000"/>
+          <w:sz w:val="23"/>
+          <w:szCs w:val="23"/>
+          <w:lang w:eastAsia="ru-RU"/>
+        </w:rPr>
+        <w:t>ов</w:t>
+      </w:r>
+      <w:proofErr w:type="spellEnd"/>
+      <w:r>
+        <w:rPr>
+          <w:rFonts w:ascii="Arial" w:eastAsia="Times New Roman" w:hAnsi="Arial" w:cs="Arial"/>
+          <w:color w:val="000000"/>
+          <w:sz w:val="23"/>
+          <w:szCs w:val="23"/>
+          <w:lang w:eastAsia="ru-RU"/>
+        </w:rPr>
+        <w:t>, однако это не очень удобно</w:t>
+      </w:r>
+      <w:r>
+        <w:rPr>
+          <w:rFonts w:ascii="Arial" w:eastAsia="Times New Roman" w:hAnsi="Arial" w:cs="Arial"/>
+          <w:color w:val="000000"/>
+          <w:sz w:val="23"/>
+          <w:szCs w:val="23"/>
+          <w:lang w:eastAsia="ru-RU"/>
+        </w:rPr>
+        <w:t xml:space="preserve"> </w:t>
+      </w:r>
+      <w:r>
+        <w:rPr>
+          <w:rFonts w:ascii="Arial" w:eastAsia="Times New Roman" w:hAnsi="Arial" w:cs="Arial"/>
+          <w:color w:val="000000"/>
+          <w:sz w:val="23"/>
+          <w:szCs w:val="23"/>
+          <w:lang w:eastAsia="ru-RU"/>
+        </w:rPr>
+        <w:t xml:space="preserve">и вызывает разрастание передаваемых между клиентом и сервисом </w:t>
+      </w:r>
+      <w:r>
+        <w:rPr>
+          <w:rFonts w:ascii="Arial" w:eastAsia="Times New Roman" w:hAnsi="Arial" w:cs="Arial"/>
+          <w:color w:val="000000"/>
+          <w:sz w:val="23"/>
+          <w:szCs w:val="23"/>
+          <w:lang w:val="en-US" w:eastAsia="ru-RU"/>
+        </w:rPr>
+        <w:t>XML</w:t>
+      </w:r>
+      <w:r>
+        <w:rPr>
+          <w:rFonts w:ascii="Arial" w:eastAsia="Times New Roman" w:hAnsi="Arial" w:cs="Arial"/>
+          <w:color w:val="000000"/>
+          <w:sz w:val="23"/>
+          <w:szCs w:val="23"/>
+          <w:lang w:eastAsia="ru-RU"/>
+        </w:rPr>
+        <w:t xml:space="preserve">-файлов, так как в таком случае данные передаются в виде </w:t>
+      </w:r>
+      <w:r>
+        <w:rPr>
+          <w:rFonts w:ascii="Arial" w:eastAsia="Times New Roman" w:hAnsi="Arial" w:cs="Arial"/>
+          <w:color w:val="000000"/>
+          <w:sz w:val="23"/>
+          <w:szCs w:val="23"/>
+          <w:lang w:val="en-US" w:eastAsia="ru-RU"/>
+        </w:rPr>
+        <w:t>base</w:t>
+      </w:r>
+      <w:r>
+        <w:rPr>
+          <w:rFonts w:ascii="Arial" w:eastAsia="Times New Roman" w:hAnsi="Arial" w:cs="Arial"/>
+          <w:color w:val="000000"/>
+          <w:sz w:val="23"/>
+          <w:szCs w:val="23"/>
+          <w:lang w:eastAsia="ru-RU"/>
+        </w:rPr>
+        <w:t>-64</w:t>
+      </w:r>
+      <w:r>
+        <w:rPr>
+          <w:rFonts w:ascii="Arial" w:eastAsia="Times New Roman" w:hAnsi="Arial" w:cs="Arial"/>
+          <w:color w:val="000000"/>
+          <w:sz w:val="23"/>
+          <w:szCs w:val="23"/>
+          <w:lang w:eastAsia="ru-RU"/>
+        </w:rPr>
+        <w:t xml:space="preserve"> строки</w:t>
+      </w:r>
+      <w:r>
+        <w:rPr>
+          <w:rFonts w:ascii="Arial" w:eastAsia="Times New Roman" w:hAnsi="Arial" w:cs="Arial"/>
+          <w:color w:val="000000"/>
+          <w:sz w:val="23"/>
+          <w:szCs w:val="23"/>
+          <w:lang w:eastAsia="ru-RU"/>
+        </w:rPr>
+        <w:t>,</w:t>
+      </w:r>
+      <w:r>
+        <w:rPr>
+          <w:rFonts w:ascii="Arial" w:eastAsia="Times New Roman" w:hAnsi="Arial" w:cs="Arial"/>
+          <w:color w:val="000000"/>
+          <w:sz w:val="23"/>
+          <w:szCs w:val="23"/>
+          <w:lang w:eastAsia="ru-RU"/>
+        </w:rPr>
+        <w:t xml:space="preserve"> поэтому для работы с бинарным данными в </w:t>
+      </w:r>
+      <w:r>
+        <w:rPr>
+          <w:rFonts w:ascii="Arial" w:eastAsia="Times New Roman" w:hAnsi="Arial" w:cs="Arial"/>
+          <w:color w:val="000000"/>
+          <w:sz w:val="23"/>
+          <w:szCs w:val="23"/>
+          <w:lang w:val="en-US" w:eastAsia="ru-RU"/>
+        </w:rPr>
+        <w:t>SOAP</w:t>
+      </w:r>
+      <w:r>
+        <w:rPr>
+          <w:rFonts w:ascii="Arial" w:eastAsia="Times New Roman" w:hAnsi="Arial" w:cs="Arial"/>
+          <w:color w:val="000000"/>
+          <w:sz w:val="23"/>
+          <w:szCs w:val="23"/>
+          <w:lang w:eastAsia="ru-RU"/>
+        </w:rPr>
+        <w:t xml:space="preserve"> </w:t>
+      </w:r>
+      <w:r>
+        <w:rPr>
+          <w:rFonts w:ascii="Arial" w:eastAsia="Times New Roman" w:hAnsi="Arial" w:cs="Arial"/>
+          <w:color w:val="000000"/>
+          <w:sz w:val="23"/>
+          <w:szCs w:val="23"/>
+          <w:lang w:eastAsia="ru-RU"/>
+        </w:rPr>
+        <w:t xml:space="preserve">лучше использовать </w:t>
+      </w:r>
+      <w:r>
+        <w:rPr>
+          <w:rFonts w:ascii="Arial" w:eastAsia="Times New Roman" w:hAnsi="Arial" w:cs="Arial"/>
+          <w:color w:val="000000"/>
+          <w:sz w:val="23"/>
+          <w:szCs w:val="23"/>
+          <w:lang w:val="en-US" w:eastAsia="ru-RU"/>
+        </w:rPr>
+        <w:t>MTOM</w:t>
+      </w:r>
+      <w:r>
+        <w:rPr>
+          <w:rFonts w:ascii="Arial" w:eastAsia="Times New Roman" w:hAnsi="Arial" w:cs="Arial"/>
+          <w:color w:val="000000"/>
+          <w:sz w:val="23"/>
+          <w:szCs w:val="23"/>
+          <w:lang w:eastAsia="ru-RU"/>
+        </w:rPr>
+        <w:t xml:space="preserve"> - </w:t>
+      </w:r>
+      <w:proofErr w:type="spellStart"/>
+      <w:r>
+        <w:rPr>
+          <w:rFonts w:ascii="Arial" w:eastAsia="Times New Roman" w:hAnsi="Arial" w:cs="Arial"/>
+          <w:color w:val="000000"/>
+          <w:sz w:val="23"/>
+          <w:szCs w:val="23"/>
+          <w:lang w:eastAsia="ru-RU"/>
+        </w:rPr>
+        <w:t>Message</w:t>
+      </w:r>
+      <w:proofErr w:type="spellEnd"/>
+      <w:r>
+        <w:rPr>
+          <w:rFonts w:ascii="Arial" w:eastAsia="Times New Roman" w:hAnsi="Arial" w:cs="Arial"/>
+          <w:color w:val="000000"/>
+          <w:sz w:val="23"/>
+          <w:szCs w:val="23"/>
+          <w:lang w:eastAsia="ru-RU"/>
+        </w:rPr>
+        <w:t xml:space="preserve"> </w:t>
+      </w:r>
+      <w:proofErr w:type="spellStart"/>
+      <w:r>
+        <w:rPr>
+          <w:rFonts w:ascii="Arial" w:eastAsia="Times New Roman" w:hAnsi="Arial" w:cs="Arial"/>
+          <w:color w:val="000000"/>
+          <w:sz w:val="23"/>
+          <w:szCs w:val="23"/>
+          <w:lang w:eastAsia="ru-RU"/>
+        </w:rPr>
+        <w:t>Transmission</w:t>
+      </w:r>
+      <w:proofErr w:type="spellEnd"/>
+      <w:r>
+        <w:rPr>
+          <w:rFonts w:ascii="Arial" w:eastAsia="Times New Roman" w:hAnsi="Arial" w:cs="Arial"/>
+          <w:color w:val="000000"/>
+          <w:sz w:val="23"/>
+          <w:szCs w:val="23"/>
+          <w:lang w:eastAsia="ru-RU"/>
+        </w:rPr>
+        <w:t xml:space="preserve"> </w:t>
+      </w:r>
+      <w:proofErr w:type="spellStart"/>
+      <w:r>
+        <w:rPr>
+          <w:rFonts w:ascii="Arial" w:eastAsia="Times New Roman" w:hAnsi="Arial" w:cs="Arial"/>
+          <w:color w:val="000000"/>
+          <w:sz w:val="23"/>
+          <w:szCs w:val="23"/>
+          <w:lang w:eastAsia="ru-RU"/>
+        </w:rPr>
+        <w:t>Optimization</w:t>
+      </w:r>
+      <w:proofErr w:type="spellEnd"/>
+      <w:r>
+        <w:rPr>
+          <w:rFonts w:ascii="Arial" w:eastAsia="Times New Roman" w:hAnsi="Arial" w:cs="Arial"/>
+          <w:color w:val="000000"/>
+          <w:sz w:val="23"/>
+          <w:szCs w:val="23"/>
+          <w:lang w:eastAsia="ru-RU"/>
+        </w:rPr>
+        <w:t xml:space="preserve"> </w:t>
+      </w:r>
+      <w:proofErr w:type="spellStart"/>
+      <w:r>
+        <w:rPr>
+          <w:rFonts w:ascii="Arial" w:eastAsia="Times New Roman" w:hAnsi="Arial" w:cs="Arial"/>
+          <w:color w:val="000000"/>
+          <w:sz w:val="23"/>
+          <w:szCs w:val="23"/>
+          <w:lang w:eastAsia="ru-RU"/>
+        </w:rPr>
+        <w:t>Mechanis</w:t>
+      </w:r>
+      <w:proofErr w:type="spellEnd"/>
+      <w:r>
+        <w:rPr>
+          <w:rFonts w:ascii="Arial" w:eastAsia="Times New Roman" w:hAnsi="Arial" w:cs="Arial"/>
+          <w:color w:val="000000"/>
+          <w:sz w:val="23"/>
+          <w:szCs w:val="23"/>
+          <w:lang w:val="en-US" w:eastAsia="ru-RU"/>
+        </w:rPr>
+        <w:t>m</w:t>
+      </w:r>
+      <w:r>
+        <w:rPr>
+          <w:rFonts w:ascii="Arial" w:eastAsia="Times New Roman" w:hAnsi="Arial" w:cs="Arial"/>
+          <w:color w:val="000000"/>
+          <w:sz w:val="23"/>
+          <w:szCs w:val="23"/>
+          <w:lang w:eastAsia="ru-RU"/>
+        </w:rPr>
+        <w:t xml:space="preserve">, </w:t>
+      </w:r>
+      <w:r>
+        <w:rPr>
+          <w:rFonts w:ascii="Arial" w:eastAsia="Times New Roman" w:hAnsi="Arial" w:cs="Arial"/>
+          <w:color w:val="000000"/>
+          <w:sz w:val="23"/>
+          <w:szCs w:val="23"/>
+          <w:lang w:eastAsia="ru-RU"/>
+        </w:rPr>
+        <w:t>позволяющий более эффективно передавать данные за счет сжатия.</w:t>
+      </w:r>
+    </w:p>
+    <w:p>
+      <w:pPr>
+        <w:pStyle w:val="a7"/>
+        <w:shd w:val="clear" w:color="auto" w:fill="FFFFFF"/>
+        <w:spacing w:before="100" w:beforeAutospacing="1" w:after="100" w:afterAutospacing="1" w:line="240" w:lineRule="auto"/>
+        <w:ind w:left="360"/>
+        <w:rPr>
+          <w:rFonts w:ascii="Arial" w:eastAsia="Times New Roman" w:hAnsi="Arial" w:cs="Arial"/>
+          <w:color w:val="000000"/>
+          <w:sz w:val="23"/>
+          <w:szCs w:val="23"/>
+          <w:lang w:eastAsia="ru-RU"/>
+        </w:rPr>
+      </w:pPr>
+    </w:p>
+    <w:p>
+      <w:pPr>
+        <w:pStyle w:val="a7"/>
+        <w:shd w:val="clear" w:color="auto" w:fill="FFFFFF"/>
+        <w:spacing w:before="100" w:beforeAutospacing="1" w:after="100" w:afterAutospacing="1" w:line="240" w:lineRule="auto"/>
+        <w:ind w:left="360"/>
+        <w:rPr>
+          <w:rFonts w:ascii="Arial" w:eastAsia="Times New Roman" w:hAnsi="Arial" w:cs="Arial"/>
+          <w:color w:val="000000"/>
+          <w:sz w:val="23"/>
+          <w:szCs w:val="23"/>
+          <w:lang w:eastAsia="ru-RU"/>
+        </w:rPr>
+      </w:pPr>
+      <w:r>
+        <w:rPr>
+          <w:rFonts w:ascii="Arial" w:eastAsia="Times New Roman" w:hAnsi="Arial" w:cs="Arial"/>
+          <w:color w:val="000000"/>
+          <w:sz w:val="23"/>
+          <w:szCs w:val="23"/>
+          <w:lang w:eastAsia="ru-RU"/>
+        </w:rPr>
+        <w:lastRenderedPageBreak/>
+        <w:t>Реализация.</w:t>
+      </w:r>
+    </w:p>
+    <w:p>
+      <w:pPr>
+        <w:pStyle w:val="a7"/>
+        <w:shd w:val="clear" w:color="auto" w:fill="FFFFFF"/>
+        <w:spacing w:before="100" w:beforeAutospacing="1" w:after="100" w:afterAutospacing="1" w:line="240" w:lineRule="auto"/>
+        <w:ind w:left="360"/>
+        <w:rPr>
+          <w:rFonts w:ascii="Arial" w:eastAsia="Times New Roman" w:hAnsi="Arial" w:cs="Arial"/>
+          <w:color w:val="000000"/>
+          <w:sz w:val="23"/>
+          <w:szCs w:val="23"/>
+          <w:lang w:eastAsia="ru-RU"/>
+        </w:rPr>
+      </w:pPr>
+    </w:p>
+    <w:p>
+      <w:pPr>
+        <w:pStyle w:val="a7"/>
+        <w:shd w:val="clear" w:color="auto" w:fill="FFFFFF"/>
+        <w:spacing w:before="100" w:beforeAutospacing="1" w:after="100" w:afterAutospacing="1" w:line="240" w:lineRule="auto"/>
+        <w:ind w:left="360"/>
+        <w:rPr>
+          <w:rFonts w:ascii="Arial" w:eastAsia="Times New Roman" w:hAnsi="Arial" w:cs="Arial"/>
+          <w:color w:val="000000"/>
+          <w:sz w:val="23"/>
+          <w:szCs w:val="23"/>
+          <w:lang w:eastAsia="ru-RU"/>
+        </w:rPr>
+      </w:pPr>
+      <w:r>
+        <w:rPr>
+          <w:rFonts w:ascii="Arial" w:eastAsia="Times New Roman" w:hAnsi="Arial" w:cs="Arial"/>
+          <w:color w:val="000000"/>
+          <w:sz w:val="23"/>
+          <w:szCs w:val="23"/>
+          <w:lang w:eastAsia="ru-RU"/>
+        </w:rPr>
+        <w:t xml:space="preserve">Для передачи изображения кота на стороне сервера был создан </w:t>
+      </w:r>
+      <w:r>
+        <w:rPr>
+          <w:rFonts w:ascii="Arial" w:eastAsia="Times New Roman" w:hAnsi="Arial" w:cs="Arial"/>
+          <w:color w:val="000000"/>
+          <w:sz w:val="23"/>
+          <w:szCs w:val="23"/>
+          <w:lang w:val="en-US" w:eastAsia="ru-RU"/>
+        </w:rPr>
+        <w:t>web</w:t>
+      </w:r>
+      <w:r>
+        <w:rPr>
+          <w:rFonts w:ascii="Arial" w:eastAsia="Times New Roman" w:hAnsi="Arial" w:cs="Arial"/>
+          <w:color w:val="000000"/>
+          <w:sz w:val="23"/>
+          <w:szCs w:val="23"/>
+          <w:lang w:eastAsia="ru-RU"/>
+        </w:rPr>
+        <w:t>-сервис</w:t>
+      </w:r>
+    </w:p>
+    <w:p>
+      <w:pPr>
+        <w:pStyle w:val="a7"/>
+        <w:shd w:val="clear" w:color="auto" w:fill="FFFFFF"/>
+        <w:spacing w:before="100" w:beforeAutospacing="1" w:after="100" w:afterAutospacing="1" w:line="240" w:lineRule="auto"/>
+        <w:ind w:left="360"/>
+        <w:rPr>
+          <w:rFonts w:ascii="Arial" w:eastAsia="Times New Roman" w:hAnsi="Arial" w:cs="Arial"/>
+          <w:color w:val="000000"/>
+          <w:sz w:val="23"/>
+          <w:szCs w:val="23"/>
+          <w:lang w:val="en-US" w:eastAsia="ru-RU"/>
+        </w:rPr>
+      </w:pPr>
+    </w:p>
+    <w:p>
+      <w:pPr>
+        <w:pStyle w:val="a7"/>
+        <w:shd w:val="clear" w:color="auto" w:fill="FFFFFF"/>
+        <w:spacing w:before="100" w:beforeAutospacing="1" w:after="100" w:afterAutospacing="1" w:line="240" w:lineRule="auto"/>
+        <w:ind w:left="0"/>
+        <w:rPr>
+          <w:rFonts w:ascii="Arial" w:eastAsia="Times New Roman" w:hAnsi="Arial" w:cs="Arial"/>
+          <w:color w:val="000000"/>
+          <w:sz w:val="23"/>
+          <w:szCs w:val="23"/>
+          <w:lang w:eastAsia="ru-RU"/>
+        </w:rPr>
+      </w:pPr>
+      <w:r>
+        <w:rPr>
+          <w:rFonts w:ascii="Arial" w:eastAsia="Times New Roman" w:hAnsi="Arial" w:cs="Arial"/>
+          <w:color w:val="000000"/>
+          <w:sz w:val="23"/>
+          <w:szCs w:val="23"/>
+          <w:lang w:eastAsia="ru-RU"/>
+        </w:rPr>
+        <w:drawing>
+          <wp:inline distT="0" distB="0" distL="0" distR="0" wp14:anchorId="729B1BAD" wp14:editId="265AD76A">
+            <wp:extent cx="5940425" cy="2515870"/>
+            <wp:effectExtent l="0" t="0" r="3175" b="0"/>
+            <wp:docPr id="2" name="Рисунок 2"/>
+            <wp:cNvGraphicFramePr>
+              <a:graphicFrameLocks xmlns:a="http://schemas.openxmlformats.org/drawingml/2006/main" noChangeAspect="1"/>
+            </wp:cNvGraphicFramePr>
+            <a:graphic xmlns:a="http://schemas.openxmlformats.org/drawingml/2006/main">
+              <a:graphicData uri="http://schemas.openxmlformats.org/drawingml/2006/picture">
+                <pic:pic xmlns:pic="http://schemas.openxmlformats.org/drawingml/2006/picture">
+                  <pic:nvPicPr>
+                    <pic:cNvPr id="1" name=""/>
+                    <pic:cNvPicPr/>
+                  </pic:nvPicPr>
+                  <pic:blipFill>
+                    <a:blip r:embed="rId9"/>
+                    <a:stretch>
+                      <a:fillRect/>
+                    </a:stretch>
+                  </pic:blipFill>
+                  <pic:spPr>
+                    <a:xfrm>
+                      <a:off x="0" y="0"/>
+                      <a:ext cx="5940425" cy="2515870"/>
+                    </a:xfrm>
+                    <a:prstGeom prst="rect">
+                      <a:avLst/>
+                    </a:prstGeom>
+                  </pic:spPr>
+                </pic:pic>
+              </a:graphicData>
+            </a:graphic>
+          </wp:inline>
+        </w:drawing>
+      </w:r>
+    </w:p>
+    <w:p>
+      <w:pPr>
+        <w:pStyle w:val="a7"/>
+        <w:shd w:val="clear" w:color="auto" w:fill="FFFFFF"/>
+        <w:spacing w:before="100" w:beforeAutospacing="1" w:after="100" w:afterAutospacing="1" w:line="240" w:lineRule="auto"/>
+        <w:ind w:left="0"/>
+        <w:rPr>
+          <w:rFonts w:ascii="Arial" w:eastAsia="Times New Roman" w:hAnsi="Arial" w:cs="Arial"/>
+          <w:color w:val="000000"/>
+          <w:sz w:val="23"/>
+          <w:szCs w:val="23"/>
+          <w:lang w:eastAsia="ru-RU"/>
+        </w:rPr>
+      </w:pPr>
+    </w:p>
+    <w:p>
+      <w:pPr>
+        <w:pStyle w:val="a7"/>
+        <w:shd w:val="clear" w:color="auto" w:fill="FFFFFF"/>
+        <w:spacing w:before="100" w:beforeAutospacing="1" w:after="100" w:afterAutospacing="1" w:line="240" w:lineRule="auto"/>
+        <w:ind w:left="0"/>
+        <w:rPr>
+          <w:rFonts w:ascii="Arial" w:eastAsia="Times New Roman" w:hAnsi="Arial" w:cs="Arial"/>
+          <w:color w:val="000000"/>
+          <w:sz w:val="23"/>
+          <w:szCs w:val="23"/>
+          <w:lang w:eastAsia="ru-RU"/>
+        </w:rPr>
+      </w:pPr>
+      <w:r>
+        <w:rPr>
+          <w:rFonts w:ascii="Arial" w:eastAsia="Times New Roman" w:hAnsi="Arial" w:cs="Arial"/>
+          <w:color w:val="000000"/>
+          <w:sz w:val="23"/>
+          <w:szCs w:val="23"/>
+          <w:lang w:eastAsia="ru-RU"/>
+        </w:rPr>
+        <w:t>который затем был опубликован параллельно созданному ранее в лабораторной сервису</w:t>
+      </w:r>
+    </w:p>
+    <w:p>
+      <w:pPr>
+        <w:shd w:val="clear" w:color="auto" w:fill="FFFFFF"/>
+        <w:spacing w:before="100" w:beforeAutospacing="1" w:after="100" w:afterAutospacing="1" w:line="240" w:lineRule="auto"/>
+        <w:rPr>
+          <w:rFonts w:ascii="Arial" w:eastAsia="Times New Roman" w:hAnsi="Arial" w:cs="Arial"/>
+          <w:b/>
+          <w:bCs/>
+          <w:color w:val="000000"/>
+          <w:sz w:val="23"/>
+          <w:szCs w:val="23"/>
+          <w:lang w:eastAsia="ru-RU"/>
+        </w:rPr>
+      </w:pPr>
+      <w:r>
+        <w:rPr>
+          <w:rFonts w:ascii="Arial" w:eastAsia="Times New Roman" w:hAnsi="Arial" w:cs="Arial"/>
+          <w:b/>
+          <w:bCs/>
+          <w:color w:val="000000"/>
+          <w:sz w:val="23"/>
+          <w:szCs w:val="23"/>
+          <w:lang w:eastAsia="ru-RU"/>
+        </w:rPr>
+        <w:drawing>
+          <wp:inline distT="0" distB="0" distL="0" distR="0" wp14:anchorId="21A80D9C" wp14:editId="6DEB482E">
+            <wp:extent cx="5940425" cy="1712595"/>
+            <wp:effectExtent l="0" t="0" r="3175" b="1905"/>
+            <wp:docPr id="3" name="Рисунок 3"/>
+            <wp:cNvGraphicFramePr>
+              <a:graphicFrameLocks xmlns:a="http://schemas.openxmlformats.org/drawingml/2006/main" noChangeAspect="1"/>
+            </wp:cNvGraphicFramePr>
+            <a:graphic xmlns:a="http://schemas.openxmlformats.org/drawingml/2006/main">
+              <a:graphicData uri="http://schemas.openxmlformats.org/drawingml/2006/picture">
+                <pic:pic xmlns:pic="http://schemas.openxmlformats.org/drawingml/2006/picture">
+                  <pic:nvPicPr>
+                    <pic:cNvPr id="1" name=""/>
+                    <pic:cNvPicPr/>
+                  </pic:nvPicPr>
+                  <pic:blipFill>
+                    <a:blip r:embed="rId10"/>
+                    <a:stretch>
+                      <a:fillRect/>
+                    </a:stretch>
+                  </pic:blipFill>
+                  <pic:spPr>
+                    <a:xfrm>
+                      <a:off x="0" y="0"/>
+                      <a:ext cx="5940425" cy="1712595"/>
+                    </a:xfrm>
+                    <a:prstGeom prst="rect">
+                      <a:avLst/>
+                    </a:prstGeom>
+                  </pic:spPr>
+                </pic:pic>
+              </a:graphicData>
+            </a:graphic>
+          </wp:inline>
+        </w:drawing>
+      </w:r>
+    </w:p>
+    <w:p>
+      <w:pPr>
+        <w:shd w:val="clear" w:color="auto" w:fill="FFFFFF"/>
+        <w:spacing w:before="100" w:beforeAutospacing="1" w:after="100" w:afterAutospacing="1" w:line="240" w:lineRule="auto"/>
+        <w:rPr>
+          <w:rFonts w:ascii="Arial" w:eastAsia="Times New Roman" w:hAnsi="Arial" w:cs="Arial"/>
+          <w:color w:val="000000"/>
+          <w:sz w:val="23"/>
+          <w:szCs w:val="23"/>
+          <w:lang w:eastAsia="ru-RU"/>
+        </w:rPr>
+      </w:pPr>
+      <w:r>
+        <w:rPr>
+          <w:rFonts w:ascii="Arial" w:eastAsia="Times New Roman" w:hAnsi="Arial" w:cs="Arial"/>
+          <w:color w:val="000000"/>
+          <w:sz w:val="23"/>
+          <w:szCs w:val="23"/>
+          <w:lang w:eastAsia="ru-RU"/>
+        </w:rPr>
+        <w:t xml:space="preserve">На клиентской стороне было осуществлено подключение к сервису с помощью сгенерированного на основе </w:t>
+      </w:r>
+      <w:r>
+        <w:rPr>
+          <w:rFonts w:ascii="Arial" w:eastAsia="Times New Roman" w:hAnsi="Arial" w:cs="Arial"/>
+          <w:color w:val="000000"/>
+          <w:sz w:val="23"/>
+          <w:szCs w:val="23"/>
+          <w:lang w:val="en-US" w:eastAsia="ru-RU"/>
+        </w:rPr>
+        <w:t>WSDL</w:t>
+      </w:r>
+      <w:r>
+        <w:rPr>
+          <w:rFonts w:ascii="Arial" w:eastAsia="Times New Roman" w:hAnsi="Arial" w:cs="Arial"/>
+          <w:color w:val="000000"/>
+          <w:sz w:val="23"/>
+          <w:szCs w:val="23"/>
+          <w:lang w:eastAsia="ru-RU"/>
+        </w:rPr>
+        <w:t xml:space="preserve">-описания кода. </w:t>
+      </w:r>
+    </w:p>
+    <w:p>
+      <w:pPr>
+        <w:pStyle w:val="a7"/>
+        <w:shd w:val="clear" w:color="auto" w:fill="FFFFFF"/>
+        <w:spacing w:before="100" w:beforeAutospacing="1" w:after="100" w:afterAutospacing="1" w:line="240" w:lineRule="auto"/>
+        <w:ind w:left="0"/>
+        <w:rPr>
+          <w:rFonts w:ascii="Arial" w:eastAsia="Times New Roman" w:hAnsi="Arial" w:cs="Arial"/>
+          <w:b/>
+          <w:bCs/>
+          <w:color w:val="000000"/>
+          <w:sz w:val="23"/>
+          <w:szCs w:val="23"/>
+          <w:lang w:eastAsia="ru-RU"/>
+        </w:rPr>
+      </w:pPr>
+      <w:r>
+        <w:rPr>
+          <w:rFonts w:ascii="Arial" w:eastAsia="Times New Roman" w:hAnsi="Arial" w:cs="Arial"/>
+          <w:b/>
+          <w:bCs/>
+          <w:color w:val="000000"/>
+          <w:sz w:val="23"/>
+          <w:szCs w:val="23"/>
+          <w:lang w:eastAsia="ru-RU"/>
+        </w:rPr>
+        <w:drawing>
+          <wp:inline distT="0" distB="0" distL="0" distR="0" wp14:anchorId="6AA49DFC" wp14:editId="4ECB6CB2">
+            <wp:extent cx="5940425" cy="2235200"/>
+            <wp:effectExtent l="0" t="0" r="3175" b="0"/>
+            <wp:docPr id="4" name="Рисунок 4"/>
+            <wp:cNvGraphicFramePr>
+              <a:graphicFrameLocks xmlns:a="http://schemas.openxmlformats.org/drawingml/2006/main" noChangeAspect="1"/>
+            </wp:cNvGraphicFramePr>
+            <a:graphic xmlns:a="http://schemas.openxmlformats.org/drawingml/2006/main">
+              <a:graphicData uri="http://schemas.openxmlformats.org/drawingml/2006/picture">
+                <pic:pic xmlns:pic="http://schemas.openxmlformats.org/drawingml/2006/picture">
+                  <pic:nvPicPr>
+                    <pic:cNvPr id="1" name=""/>
+                    <pic:cNvPicPr/>
+                  </pic:nvPicPr>
+                  <pic:blipFill>
+                    <a:blip r:embed="rId11"/>
+                    <a:stretch>
+                      <a:fillRect/>
+                    </a:stretch>
+                  </pic:blipFill>
+                  <pic:spPr>
+                    <a:xfrm>
+                      <a:off x="0" y="0"/>
+                      <a:ext cx="5940425" cy="2235200"/>
+                    </a:xfrm>
+                    <a:prstGeom prst="rect">
+                      <a:avLst/>
+                    </a:prstGeom>
+                  </pic:spPr>
+                </pic:pic>
+              </a:graphicData>
+            </a:graphic>
+          </wp:inline>
+        </w:drawing>
+      </w:r>
+    </w:p>
+    <w:p>
+      <w:pPr>
+        <w:pStyle w:val="a7"/>
+        <w:shd w:val="clear" w:color="auto" w:fill="FFFFFF"/>
+        <w:spacing w:before="100" w:beforeAutospacing="1" w:after="100" w:afterAutospacing="1" w:line="240" w:lineRule="auto"/>
+        <w:ind w:left="360"/>
+        <w:rPr>
+          <w:rFonts w:ascii="Arial" w:eastAsia="Times New Roman" w:hAnsi="Arial" w:cs="Arial"/>
+          <w:b/>
+          <w:bCs/>
+          <w:color w:val="000000"/>
+          <w:sz w:val="23"/>
+          <w:szCs w:val="23"/>
+          <w:lang w:eastAsia="ru-RU"/>
+        </w:rPr>
+      </w:pPr>
+    </w:p>
+    <w:p>
+      <w:pPr>
+        <w:shd w:val="clear" w:color="auto" w:fill="FFFFFF"/>
+        <w:spacing w:before="100" w:beforeAutospacing="1" w:after="100" w:afterAutospacing="1" w:line="240" w:lineRule="auto"/>
+        <w:rPr>
+          <w:rFonts w:ascii="Arial" w:eastAsia="Times New Roman" w:hAnsi="Arial" w:cs="Arial"/>
+          <w:color w:val="000000"/>
+          <w:sz w:val="23"/>
+          <w:szCs w:val="23"/>
+          <w:lang w:eastAsia="ru-RU"/>
+        </w:rPr>
+      </w:pPr>
+      <w:r>
+        <w:rPr>
+          <w:rFonts w:ascii="Arial" w:eastAsia="Times New Roman" w:hAnsi="Arial" w:cs="Arial"/>
+          <w:color w:val="000000"/>
+          <w:sz w:val="23"/>
+          <w:szCs w:val="23"/>
+          <w:lang w:eastAsia="ru-RU"/>
+        </w:rPr>
+        <w:lastRenderedPageBreak/>
+        <w:t>Итог – изображение успешно передается и сохраняется по указанному пути на клиенте</w:t>
+      </w:r>
+    </w:p>
+    <w:p>
+      <w:pPr>
+        <w:shd w:val="clear" w:color="auto" w:fill="FFFFFF"/>
+        <w:spacing w:before="100" w:beforeAutospacing="1" w:after="100" w:afterAutospacing="1" w:line="240" w:lineRule="auto"/>
+        <w:rPr>
+          <w:rFonts w:ascii="Arial" w:eastAsia="Times New Roman" w:hAnsi="Arial" w:cs="Arial"/>
+          <w:color w:val="000000"/>
+          <w:sz w:val="23"/>
+          <w:szCs w:val="23"/>
+          <w:lang w:val="en-US" w:eastAsia="ru-RU"/>
+        </w:rPr>
+      </w:pPr>
+    </w:p>
+    <w:p>
+      <w:pPr>
+        <w:pStyle w:val="a7"/>
+        <w:numPr>
+          <w:ilvl w:val="0"/>
+          <w:numId w:val="20"/>
+        </w:numPr>
+        <w:shd w:val="clear" w:color="auto" w:fill="FFFFFF"/>
+        <w:spacing w:before="100" w:beforeAutospacing="1" w:after="100" w:afterAutospacing="1" w:line="240" w:lineRule="auto"/>
+        <w:rPr>
+          <w:rFonts w:ascii="Arial" w:eastAsia="Times New Roman" w:hAnsi="Arial" w:cs="Arial"/>
+          <w:b/>
+          <w:bCs/>
+          <w:color w:val="000000"/>
+          <w:sz w:val="23"/>
+          <w:szCs w:val="23"/>
+          <w:lang w:eastAsia="ru-RU"/>
+        </w:rPr>
+      </w:pPr>
+      <w:r>
+        <w:rPr>
+          <w:rFonts w:ascii="Arial" w:eastAsia="Times New Roman" w:hAnsi="Arial" w:cs="Arial"/>
+          <w:b/>
+          <w:bCs/>
+          <w:color w:val="000000"/>
+          <w:sz w:val="23"/>
+          <w:szCs w:val="23"/>
+          <w:lang w:eastAsia="ru-RU"/>
+        </w:rPr>
+        <w:t xml:space="preserve">В чем заключается роль утилиты </w:t>
+      </w:r>
+      <w:proofErr w:type="spellStart"/>
+      <w:r>
+        <w:rPr>
+          <w:rFonts w:ascii="Arial" w:eastAsia="Times New Roman" w:hAnsi="Arial" w:cs="Arial"/>
+          <w:b/>
+          <w:bCs/>
+          <w:color w:val="000000"/>
+          <w:sz w:val="23"/>
+          <w:szCs w:val="23"/>
+          <w:lang w:eastAsia="ru-RU"/>
+        </w:rPr>
+        <w:t>wsimport</w:t>
+      </w:r>
+      <w:proofErr w:type="spellEnd"/>
+      <w:r>
+        <w:rPr>
+          <w:rFonts w:ascii="Arial" w:eastAsia="Times New Roman" w:hAnsi="Arial" w:cs="Arial"/>
+          <w:b/>
+          <w:bCs/>
+          <w:color w:val="000000"/>
+          <w:sz w:val="23"/>
+          <w:szCs w:val="23"/>
+          <w:lang w:eastAsia="ru-RU"/>
+        </w:rPr>
+        <w:t>, и можно ли обойтись без нее?</w:t>
+      </w:r>
+    </w:p>
+    <w:p>
+      <w:pPr>
+        <w:shd w:val="clear" w:color="auto" w:fill="FFFFFF"/>
+        <w:spacing w:before="100" w:beforeAutospacing="1" w:after="100" w:afterAutospacing="1" w:line="240" w:lineRule="auto"/>
+        <w:rPr>
+          <w:rFonts w:ascii="Arial" w:eastAsia="Times New Roman" w:hAnsi="Arial" w:cs="Arial"/>
+          <w:color w:val="000000"/>
+          <w:sz w:val="23"/>
+          <w:szCs w:val="23"/>
+          <w:lang w:eastAsia="ru-RU"/>
+        </w:rPr>
+      </w:pPr>
+      <w:r>
+        <w:rPr>
+          <w:rFonts w:ascii="Arial" w:eastAsia="Times New Roman" w:hAnsi="Arial" w:cs="Arial"/>
+          <w:color w:val="000000"/>
+          <w:sz w:val="23"/>
+          <w:szCs w:val="23"/>
+          <w:lang w:eastAsia="ru-RU"/>
+        </w:rPr>
+        <w:t xml:space="preserve">Роль утилиты </w:t>
+      </w:r>
+      <w:proofErr w:type="spellStart"/>
+      <w:r>
+        <w:rPr>
+          <w:rFonts w:ascii="Arial" w:eastAsia="Times New Roman" w:hAnsi="Arial" w:cs="Arial"/>
+          <w:color w:val="000000"/>
+          <w:sz w:val="23"/>
+          <w:szCs w:val="23"/>
+          <w:lang w:val="en-US" w:eastAsia="ru-RU"/>
+        </w:rPr>
+        <w:t>wsimport</w:t>
+      </w:r>
+      <w:proofErr w:type="spellEnd"/>
+      <w:r>
+        <w:rPr>
+          <w:rFonts w:ascii="Arial" w:eastAsia="Times New Roman" w:hAnsi="Arial" w:cs="Arial"/>
+          <w:color w:val="000000"/>
+          <w:sz w:val="23"/>
+          <w:szCs w:val="23"/>
+          <w:lang w:eastAsia="ru-RU"/>
+        </w:rPr>
+        <w:t xml:space="preserve"> </w:t>
+      </w:r>
+      <w:r>
+        <w:rPr>
+          <w:rFonts w:ascii="Arial" w:eastAsia="Times New Roman" w:hAnsi="Arial" w:cs="Arial"/>
+          <w:color w:val="000000"/>
+          <w:sz w:val="23"/>
+          <w:szCs w:val="23"/>
+          <w:lang w:eastAsia="ru-RU"/>
+        </w:rPr>
+        <w:t xml:space="preserve">состоит в генерации классов для взаимодействия с </w:t>
+      </w:r>
+      <w:r>
+        <w:rPr>
+          <w:rFonts w:ascii="Arial" w:eastAsia="Times New Roman" w:hAnsi="Arial" w:cs="Arial"/>
+          <w:color w:val="000000"/>
+          <w:sz w:val="23"/>
+          <w:szCs w:val="23"/>
+          <w:lang w:val="en-US" w:eastAsia="ru-RU"/>
+        </w:rPr>
+        <w:t>web</w:t>
+      </w:r>
+      <w:r>
+        <w:rPr>
+          <w:rFonts w:ascii="Arial" w:eastAsia="Times New Roman" w:hAnsi="Arial" w:cs="Arial"/>
+          <w:color w:val="000000"/>
+          <w:sz w:val="23"/>
+          <w:szCs w:val="23"/>
+          <w:lang w:eastAsia="ru-RU"/>
+        </w:rPr>
+        <w:t>-</w:t>
+      </w:r>
+      <w:r>
+        <w:rPr>
+          <w:rFonts w:ascii="Arial" w:eastAsia="Times New Roman" w:hAnsi="Arial" w:cs="Arial"/>
+          <w:color w:val="000000"/>
+          <w:sz w:val="23"/>
+          <w:szCs w:val="23"/>
+          <w:lang w:eastAsia="ru-RU"/>
+        </w:rPr>
+        <w:t xml:space="preserve">сервисом на основе его </w:t>
+      </w:r>
+      <w:r>
+        <w:rPr>
+          <w:rFonts w:ascii="Arial" w:eastAsia="Times New Roman" w:hAnsi="Arial" w:cs="Arial"/>
+          <w:color w:val="000000"/>
+          <w:sz w:val="23"/>
+          <w:szCs w:val="23"/>
+          <w:lang w:val="en-US" w:eastAsia="ru-RU"/>
+        </w:rPr>
+        <w:t>WSDL</w:t>
+      </w:r>
+      <w:r>
+        <w:rPr>
+          <w:rFonts w:ascii="Arial" w:eastAsia="Times New Roman" w:hAnsi="Arial" w:cs="Arial"/>
+          <w:color w:val="000000"/>
+          <w:sz w:val="23"/>
+          <w:szCs w:val="23"/>
+          <w:lang w:eastAsia="ru-RU"/>
+        </w:rPr>
+        <w:t>-</w:t>
+      </w:r>
+      <w:r>
+        <w:rPr>
+          <w:rFonts w:ascii="Arial" w:eastAsia="Times New Roman" w:hAnsi="Arial" w:cs="Arial"/>
+          <w:color w:val="000000"/>
+          <w:sz w:val="23"/>
+          <w:szCs w:val="23"/>
+          <w:lang w:eastAsia="ru-RU"/>
+        </w:rPr>
+        <w:t xml:space="preserve">описания. Данная утилита генерирует набор классов для обращения к службам сервиса, классы исключений, генерируемых сервисом, объекты, участвующие в коммуникации с сервисом и средства асинхронного обращения к сервису. Технически, без данной утилиты можно обойтись, так как коммуникация происходит посредствам протокола </w:t>
+      </w:r>
+      <w:r>
+        <w:rPr>
+          <w:rFonts w:ascii="Arial" w:eastAsia="Times New Roman" w:hAnsi="Arial" w:cs="Arial"/>
+          <w:color w:val="000000"/>
+          <w:sz w:val="23"/>
+          <w:szCs w:val="23"/>
+          <w:lang w:val="en-US" w:eastAsia="ru-RU"/>
+        </w:rPr>
+        <w:t>HTTP</w:t>
+      </w:r>
+      <w:r>
+        <w:rPr>
+          <w:rFonts w:ascii="Arial" w:eastAsia="Times New Roman" w:hAnsi="Arial" w:cs="Arial"/>
+          <w:color w:val="000000"/>
+          <w:sz w:val="23"/>
+          <w:szCs w:val="23"/>
+          <w:lang w:eastAsia="ru-RU"/>
+        </w:rPr>
+        <w:t xml:space="preserve">, </w:t>
+      </w:r>
+      <w:r>
+        <w:rPr>
+          <w:rFonts w:ascii="Arial" w:eastAsia="Times New Roman" w:hAnsi="Arial" w:cs="Arial"/>
+          <w:color w:val="000000"/>
+          <w:sz w:val="23"/>
+          <w:szCs w:val="23"/>
+          <w:lang w:eastAsia="ru-RU"/>
+        </w:rPr>
+        <w:t>и мы можем организовать взаимодействие</w:t>
+      </w:r>
+      <w:r>
+        <w:rPr>
+          <w:rFonts w:ascii="Arial" w:eastAsia="Times New Roman" w:hAnsi="Arial" w:cs="Arial"/>
+          <w:color w:val="000000"/>
+          <w:sz w:val="23"/>
+          <w:szCs w:val="23"/>
+          <w:lang w:eastAsia="ru-RU"/>
+        </w:rPr>
+        <w:t xml:space="preserve"> </w:t>
+      </w:r>
+      <w:r>
+        <w:rPr>
+          <w:rFonts w:ascii="Arial" w:eastAsia="Times New Roman" w:hAnsi="Arial" w:cs="Arial"/>
+          <w:color w:val="000000"/>
+          <w:sz w:val="23"/>
+          <w:szCs w:val="23"/>
+          <w:lang w:eastAsia="ru-RU"/>
+        </w:rPr>
+        <w:t>вручную</w:t>
+      </w:r>
+      <w:r>
+        <w:rPr>
+          <w:rFonts w:ascii="Arial" w:eastAsia="Times New Roman" w:hAnsi="Arial" w:cs="Arial"/>
+          <w:color w:val="000000"/>
+          <w:sz w:val="23"/>
+          <w:szCs w:val="23"/>
+          <w:lang w:eastAsia="ru-RU"/>
+        </w:rPr>
+        <w:t>,</w:t>
+      </w:r>
+      <w:r>
+        <w:rPr>
+          <w:rFonts w:ascii="Arial" w:eastAsia="Times New Roman" w:hAnsi="Arial" w:cs="Arial"/>
+          <w:color w:val="000000"/>
+          <w:sz w:val="23"/>
+          <w:szCs w:val="23"/>
+          <w:lang w:eastAsia="ru-RU"/>
+        </w:rPr>
+        <w:t xml:space="preserve"> </w:t>
+      </w:r>
+      <w:r>
+        <w:rPr>
+          <w:rFonts w:ascii="Arial" w:eastAsia="Times New Roman" w:hAnsi="Arial" w:cs="Arial"/>
+          <w:color w:val="000000"/>
+          <w:sz w:val="23"/>
+          <w:szCs w:val="23"/>
+          <w:lang w:eastAsia="ru-RU"/>
+        </w:rPr>
+        <w:t xml:space="preserve">генерируя и получая </w:t>
+      </w:r>
+      <w:r>
+        <w:rPr>
+          <w:rFonts w:ascii="Arial" w:eastAsia="Times New Roman" w:hAnsi="Arial" w:cs="Arial"/>
+          <w:color w:val="000000"/>
+          <w:sz w:val="23"/>
+          <w:szCs w:val="23"/>
+          <w:lang w:val="en-US" w:eastAsia="ru-RU"/>
+        </w:rPr>
+        <w:t>xml</w:t>
+      </w:r>
+      <w:r>
+        <w:rPr>
+          <w:rFonts w:ascii="Arial" w:eastAsia="Times New Roman" w:hAnsi="Arial" w:cs="Arial"/>
+          <w:color w:val="000000"/>
+          <w:sz w:val="23"/>
+          <w:szCs w:val="23"/>
+          <w:lang w:eastAsia="ru-RU"/>
+        </w:rPr>
+        <w:t xml:space="preserve">-файлы в указанном в стандарте формате в случае, если, к примеру, необходимо организовать взаимодействие с </w:t>
+      </w:r>
+      <w:r>
+        <w:rPr>
+          <w:rFonts w:ascii="Arial" w:eastAsia="Times New Roman" w:hAnsi="Arial" w:cs="Arial"/>
+          <w:color w:val="000000"/>
+          <w:sz w:val="23"/>
+          <w:szCs w:val="23"/>
+          <w:lang w:val="en-US" w:eastAsia="ru-RU"/>
+        </w:rPr>
+        <w:t>SOAP</w:t>
+      </w:r>
+      <w:r>
+        <w:rPr>
+          <w:rFonts w:ascii="Arial" w:eastAsia="Times New Roman" w:hAnsi="Arial" w:cs="Arial"/>
+          <w:color w:val="000000"/>
+          <w:sz w:val="23"/>
+          <w:szCs w:val="23"/>
+          <w:lang w:eastAsia="ru-RU"/>
+        </w:rPr>
+        <w:t>-</w:t>
+      </w:r>
+      <w:r>
+        <w:rPr>
+          <w:rFonts w:ascii="Arial" w:eastAsia="Times New Roman" w:hAnsi="Arial" w:cs="Arial"/>
+          <w:color w:val="000000"/>
+          <w:sz w:val="23"/>
+          <w:szCs w:val="23"/>
+          <w:lang w:eastAsia="ru-RU"/>
+        </w:rPr>
+        <w:t xml:space="preserve">сервисом на языке, не имеющем средств генерации кода по </w:t>
+      </w:r>
+      <w:r>
+        <w:rPr>
+          <w:rFonts w:ascii="Arial" w:eastAsia="Times New Roman" w:hAnsi="Arial" w:cs="Arial"/>
+          <w:color w:val="000000"/>
+          <w:sz w:val="23"/>
+          <w:szCs w:val="23"/>
+          <w:lang w:val="en-US" w:eastAsia="ru-RU"/>
+        </w:rPr>
+        <w:t>WSDL</w:t>
+      </w:r>
+      <w:r>
+        <w:rPr>
+          <w:rFonts w:ascii="Arial" w:eastAsia="Times New Roman" w:hAnsi="Arial" w:cs="Arial"/>
+          <w:color w:val="000000"/>
+          <w:sz w:val="23"/>
+          <w:szCs w:val="23"/>
+          <w:lang w:eastAsia="ru-RU"/>
+        </w:rPr>
+        <w:t>-</w:t>
+      </w:r>
+      <w:r>
+        <w:rPr>
+          <w:rFonts w:ascii="Arial" w:eastAsia="Times New Roman" w:hAnsi="Arial" w:cs="Arial"/>
+          <w:color w:val="000000"/>
+          <w:sz w:val="23"/>
+          <w:szCs w:val="23"/>
+          <w:lang w:eastAsia="ru-RU"/>
+        </w:rPr>
+        <w:t>описанию. Однако такое взаимодействие будет крайне неудобным.</w:t>
+      </w:r>
+    </w:p>
+    <w:p>
+      <w:pPr>
+        <w:pStyle w:val="a7"/>
+        <w:numPr>
+          <w:ilvl w:val="0"/>
+          <w:numId w:val="20"/>
+        </w:numPr>
+        <w:shd w:val="clear" w:color="auto" w:fill="FFFFFF"/>
+        <w:spacing w:before="100" w:beforeAutospacing="1" w:after="100" w:afterAutospacing="1" w:line="240" w:lineRule="auto"/>
+        <w:rPr>
+          <w:rFonts w:ascii="Arial" w:eastAsia="Times New Roman" w:hAnsi="Arial" w:cs="Arial"/>
+          <w:b/>
+          <w:bCs/>
+          <w:color w:val="000000"/>
+          <w:sz w:val="23"/>
+          <w:szCs w:val="23"/>
+          <w:lang w:eastAsia="ru-RU"/>
+        </w:rPr>
+      </w:pPr>
+      <w:r>
+        <w:rPr>
+          <w:rFonts w:ascii="Arial" w:eastAsia="Times New Roman" w:hAnsi="Arial" w:cs="Arial"/>
+          <w:b/>
+          <w:bCs/>
+          <w:color w:val="000000"/>
+          <w:sz w:val="23"/>
+          <w:szCs w:val="23"/>
+          <w:lang w:eastAsia="ru-RU"/>
+        </w:rPr>
+        <w:t xml:space="preserve">В чем заключается роль утилиты </w:t>
+      </w:r>
+      <w:proofErr w:type="spellStart"/>
+      <w:r>
+        <w:rPr>
+          <w:rFonts w:ascii="Arial" w:eastAsia="Times New Roman" w:hAnsi="Arial" w:cs="Arial"/>
+          <w:b/>
+          <w:bCs/>
+          <w:color w:val="000000"/>
+          <w:sz w:val="23"/>
+          <w:szCs w:val="23"/>
+          <w:lang w:eastAsia="ru-RU"/>
+        </w:rPr>
+        <w:t>wsgen</w:t>
+      </w:r>
+      <w:proofErr w:type="spellEnd"/>
+      <w:r>
+        <w:rPr>
+          <w:rFonts w:ascii="Arial" w:eastAsia="Times New Roman" w:hAnsi="Arial" w:cs="Arial"/>
+          <w:b/>
+          <w:bCs/>
+          <w:color w:val="000000"/>
+          <w:sz w:val="23"/>
+          <w:szCs w:val="23"/>
+          <w:lang w:eastAsia="ru-RU"/>
+        </w:rPr>
+        <w:t>, и можно ли обойтись без нее?</w:t>
+      </w:r>
+    </w:p>
+    <w:p>
+      <w:pPr>
+        <w:pStyle w:val="a7"/>
+        <w:shd w:val="clear" w:color="auto" w:fill="FFFFFF"/>
+        <w:spacing w:before="100" w:beforeAutospacing="1" w:after="100" w:afterAutospacing="1" w:line="240" w:lineRule="auto"/>
+        <w:ind w:left="0"/>
+        <w:rPr>
+          <w:rFonts w:ascii="Arial" w:eastAsia="Times New Roman" w:hAnsi="Arial" w:cs="Arial"/>
+          <w:b/>
+          <w:bCs/>
+          <w:color w:val="000000"/>
+          <w:sz w:val="23"/>
+          <w:szCs w:val="23"/>
+          <w:lang w:eastAsia="ru-RU"/>
+        </w:rPr>
+      </w:pPr>
+    </w:p>
+    <w:p>
+      <w:pPr>
+        <w:pStyle w:val="a7"/>
+        <w:shd w:val="clear" w:color="auto" w:fill="FFFFFF"/>
+        <w:spacing w:before="100" w:beforeAutospacing="1" w:after="100" w:afterAutospacing="1" w:line="240" w:lineRule="auto"/>
+        <w:ind w:left="0"/>
+        <w:rPr>
+          <w:rFonts w:ascii="Arial" w:eastAsia="Times New Roman" w:hAnsi="Arial" w:cs="Arial"/>
+          <w:color w:val="000000"/>
+          <w:sz w:val="23"/>
+          <w:szCs w:val="23"/>
+          <w:lang w:eastAsia="ru-RU"/>
+        </w:rPr>
+      </w:pPr>
+      <w:r>
+        <w:rPr>
+          <w:rFonts w:ascii="Arial" w:eastAsia="Times New Roman" w:hAnsi="Arial" w:cs="Arial"/>
+          <w:color w:val="000000"/>
+          <w:sz w:val="23"/>
+          <w:szCs w:val="23"/>
+          <w:lang w:eastAsia="ru-RU"/>
+        </w:rPr>
+        <w:t xml:space="preserve">Утилита </w:t>
+      </w:r>
+      <w:proofErr w:type="spellStart"/>
+      <w:r>
+        <w:rPr>
+          <w:rFonts w:ascii="Arial" w:eastAsia="Times New Roman" w:hAnsi="Arial" w:cs="Arial"/>
+          <w:color w:val="000000"/>
+          <w:sz w:val="23"/>
+          <w:szCs w:val="23"/>
+          <w:lang w:val="en-US" w:eastAsia="ru-RU"/>
+        </w:rPr>
+        <w:t>wsgen</w:t>
+      </w:r>
+      <w:proofErr w:type="spellEnd"/>
+      <w:r>
+        <w:rPr>
+          <w:rFonts w:ascii="Arial" w:eastAsia="Times New Roman" w:hAnsi="Arial" w:cs="Arial"/>
+          <w:color w:val="000000"/>
+          <w:sz w:val="23"/>
+          <w:szCs w:val="23"/>
+          <w:lang w:eastAsia="ru-RU"/>
+        </w:rPr>
+        <w:t xml:space="preserve"> </w:t>
+      </w:r>
+      <w:r>
+        <w:rPr>
+          <w:rFonts w:ascii="Arial" w:eastAsia="Times New Roman" w:hAnsi="Arial" w:cs="Arial"/>
+          <w:color w:val="000000"/>
+          <w:sz w:val="23"/>
+          <w:szCs w:val="23"/>
+          <w:lang w:eastAsia="ru-RU"/>
+        </w:rPr>
+        <w:t xml:space="preserve">генерирует </w:t>
+      </w:r>
+      <w:r>
+        <w:rPr>
+          <w:rFonts w:ascii="Arial" w:eastAsia="Times New Roman" w:hAnsi="Arial" w:cs="Arial"/>
+          <w:color w:val="000000"/>
+          <w:sz w:val="23"/>
+          <w:szCs w:val="23"/>
+          <w:lang w:val="en-US" w:eastAsia="ru-RU"/>
+        </w:rPr>
+        <w:t>WSDL</w:t>
+      </w:r>
+      <w:r>
+        <w:rPr>
+          <w:rFonts w:ascii="Arial" w:eastAsia="Times New Roman" w:hAnsi="Arial" w:cs="Arial"/>
+          <w:color w:val="000000"/>
+          <w:sz w:val="23"/>
+          <w:szCs w:val="23"/>
+          <w:lang w:eastAsia="ru-RU"/>
+        </w:rPr>
+        <w:t xml:space="preserve"> </w:t>
+      </w:r>
+      <w:r>
+        <w:rPr>
+          <w:rFonts w:ascii="Arial" w:eastAsia="Times New Roman" w:hAnsi="Arial" w:cs="Arial"/>
+          <w:color w:val="000000"/>
+          <w:sz w:val="23"/>
+          <w:szCs w:val="23"/>
+          <w:lang w:eastAsia="ru-RU"/>
+        </w:rPr>
+        <w:t xml:space="preserve">и </w:t>
+      </w:r>
+      <w:r>
+        <w:rPr>
+          <w:rFonts w:ascii="Arial" w:eastAsia="Times New Roman" w:hAnsi="Arial" w:cs="Arial"/>
+          <w:color w:val="000000"/>
+          <w:sz w:val="23"/>
+          <w:szCs w:val="23"/>
+          <w:lang w:val="en-US" w:eastAsia="ru-RU"/>
+        </w:rPr>
+        <w:t>XSD</w:t>
+      </w:r>
+      <w:r>
+        <w:rPr>
+          <w:rFonts w:ascii="Arial" w:eastAsia="Times New Roman" w:hAnsi="Arial" w:cs="Arial"/>
+          <w:color w:val="000000"/>
+          <w:sz w:val="23"/>
+          <w:szCs w:val="23"/>
+          <w:lang w:eastAsia="ru-RU"/>
+        </w:rPr>
+        <w:t>-</w:t>
+      </w:r>
+      <w:r>
+        <w:rPr>
+          <w:rFonts w:ascii="Arial" w:eastAsia="Times New Roman" w:hAnsi="Arial" w:cs="Arial"/>
+          <w:color w:val="000000"/>
+          <w:sz w:val="23"/>
+          <w:szCs w:val="23"/>
+          <w:lang w:eastAsia="ru-RU"/>
+        </w:rPr>
+        <w:t xml:space="preserve">описание сервиса на основе анализа классов кода </w:t>
+      </w:r>
+      <w:r>
+        <w:rPr>
+          <w:rFonts w:ascii="Arial" w:eastAsia="Times New Roman" w:hAnsi="Arial" w:cs="Arial"/>
+          <w:color w:val="000000"/>
+          <w:sz w:val="23"/>
+          <w:szCs w:val="23"/>
+          <w:lang w:val="en-US" w:eastAsia="ru-RU"/>
+        </w:rPr>
+        <w:t>web</w:t>
+      </w:r>
+      <w:r>
+        <w:rPr>
+          <w:rFonts w:ascii="Arial" w:eastAsia="Times New Roman" w:hAnsi="Arial" w:cs="Arial"/>
+          <w:color w:val="000000"/>
+          <w:sz w:val="23"/>
+          <w:szCs w:val="23"/>
+          <w:lang w:eastAsia="ru-RU"/>
+        </w:rPr>
+        <w:t xml:space="preserve">-сервиса. Снова, технически, </w:t>
+      </w:r>
+      <w:r>
+        <w:rPr>
+          <w:rFonts w:ascii="Arial" w:eastAsia="Times New Roman" w:hAnsi="Arial" w:cs="Arial"/>
+          <w:color w:val="000000"/>
+          <w:sz w:val="23"/>
+          <w:szCs w:val="23"/>
+          <w:lang w:eastAsia="ru-RU"/>
+        </w:rPr>
+        <w:t xml:space="preserve">обойтись без данной утилиты можно, имея на руках исходный код сервиса, и организовав взаимодействие вручную, однако это будет тяжело и </w:t>
+      </w:r>
+      <w:proofErr w:type="spellStart"/>
+      <w:r>
+        <w:rPr>
+          <w:rFonts w:ascii="Arial" w:eastAsia="Times New Roman" w:hAnsi="Arial" w:cs="Arial"/>
+          <w:color w:val="000000"/>
+          <w:sz w:val="23"/>
+          <w:szCs w:val="23"/>
+          <w:lang w:eastAsia="ru-RU"/>
+        </w:rPr>
+        <w:t>трудозатрато</w:t>
+      </w:r>
+      <w:proofErr w:type="spellEnd"/>
+      <w:r>
+        <w:rPr>
+          <w:rFonts w:ascii="Arial" w:eastAsia="Times New Roman" w:hAnsi="Arial" w:cs="Arial"/>
+          <w:color w:val="000000"/>
+          <w:sz w:val="23"/>
+          <w:szCs w:val="23"/>
+          <w:lang w:eastAsia="ru-RU"/>
+        </w:rPr>
+        <w:t>, и, в целом, будет неправильным использованием технологии</w:t>
+      </w:r>
     </w:p>
     <w:p>
       <w:pPr>
@@ -6504,7 +8437,6 @@
           <w:rFonts w:ascii="Times New Roman" w:hAnsi="Times New Roman" w:cs="Times New Roman"/>
           <w:sz w:val="32"/>
           <w:szCs w:val="24"/>
-          <w:lang w:val="en-US"/>
         </w:rPr>
       </w:pPr>
     </w:p>
@@ -6513,9 +8445,11 @@
         <w:tabs>
           <w:tab w:val="left" w:pos="3105"/>
         </w:tabs>
-        <w:rPr>
-          <w:rFonts w:ascii="Times New Roman" w:hAnsi="Times New Roman" w:cs="Times New Roman"/>
-          <w:sz w:val="28"/>
+        <w:jc w:val="center"/>
+        <w:rPr>
+          <w:rFonts w:ascii="Times New Roman" w:hAnsi="Times New Roman" w:cs="Times New Roman"/>
+          <w:sz w:val="32"/>
+          <w:szCs w:val="24"/>
         </w:rPr>
       </w:pPr>
     </w:p>
@@ -6527,24 +8461,8 @@
         <w:rPr>
           <w:rFonts w:ascii="Times New Roman" w:hAnsi="Times New Roman" w:cs="Times New Roman"/>
           <w:sz w:val="28"/>
-          <w:lang w:val="en-US"/>
-        </w:rPr>
-      </w:pPr>
-      <w:r>
-        <w:rPr>
-          <w:rFonts w:ascii="Times New Roman" w:hAnsi="Times New Roman" w:cs="Times New Roman"/>
-          <w:sz w:val="28"/>
-        </w:rPr>
-        <w:t xml:space="preserve">Ссылка на </w:t>
-      </w:r>
-      <w:r>
-        <w:rPr>
-          <w:rFonts w:ascii="Times New Roman" w:hAnsi="Times New Roman" w:cs="Times New Roman"/>
-          <w:sz w:val="28"/>
-          <w:lang w:val="en-US"/>
-        </w:rPr>
-        <w:t>GitHub:</w:t>
-      </w:r>
+        </w:rPr>
+      </w:pPr>
     </w:p>
     <w:p>
       <w:pPr>
@@ -6554,16 +8472,29 @@
         <w:rPr>
           <w:rFonts w:ascii="Times New Roman" w:hAnsi="Times New Roman" w:cs="Times New Roman"/>
           <w:sz w:val="28"/>
+        </w:rPr>
+      </w:pPr>
+      <w:r>
+        <w:rPr>
+          <w:rFonts w:ascii="Times New Roman" w:hAnsi="Times New Roman" w:cs="Times New Roman"/>
+          <w:sz w:val="28"/>
+        </w:rPr>
+        <w:t xml:space="preserve">Ссылка на </w:t>
+      </w:r>
+      <w:r>
+        <w:rPr>
+          <w:rFonts w:ascii="Times New Roman" w:hAnsi="Times New Roman" w:cs="Times New Roman"/>
+          <w:sz w:val="28"/>
           <w:lang w:val="en-US"/>
         </w:rPr>
-      </w:pPr>
-      <w:r>
-        <w:rPr>
-          <w:rFonts w:ascii="Times New Roman" w:hAnsi="Times New Roman" w:cs="Times New Roman"/>
-          <w:sz w:val="28"/>
-          <w:lang w:val="en-US"/>
-        </w:rPr>
-        <w:t>https://github.com/KalininDL/web_services_spring</w:t>
+        <w:t>GitHub</w:t>
+      </w:r>
+      <w:r>
+        <w:rPr>
+          <w:rFonts w:ascii="Times New Roman" w:hAnsi="Times New Roman" w:cs="Times New Roman"/>
+          <w:sz w:val="28"/>
+        </w:rPr>
+        <w:t>:</w:t>
       </w:r>
     </w:p>
     <w:p>
@@ -6574,12 +8505,124 @@
         <w:rPr>
           <w:rFonts w:ascii="Times New Roman" w:hAnsi="Times New Roman" w:cs="Times New Roman"/>
           <w:sz w:val="28"/>
+        </w:rPr>
+      </w:pPr>
+      <w:r>
+        <w:rPr>
+          <w:rFonts w:ascii="Times New Roman" w:hAnsi="Times New Roman" w:cs="Times New Roman"/>
+          <w:sz w:val="28"/>
           <w:lang w:val="en-US"/>
+        </w:rPr>
+        <w:t>https</w:t>
+      </w:r>
+      <w:r>
+        <w:rPr>
+          <w:rFonts w:ascii="Times New Roman" w:hAnsi="Times New Roman" w:cs="Times New Roman"/>
+          <w:sz w:val="28"/>
+        </w:rPr>
+        <w:t>://</w:t>
+      </w:r>
+      <w:proofErr w:type="spellStart"/>
+      <w:r>
+        <w:rPr>
+          <w:rFonts w:ascii="Times New Roman" w:hAnsi="Times New Roman" w:cs="Times New Roman"/>
+          <w:sz w:val="28"/>
+          <w:lang w:val="en-US"/>
+        </w:rPr>
+        <w:t>github</w:t>
+      </w:r>
+      <w:proofErr w:type="spellEnd"/>
+      <w:r>
+        <w:rPr>
+          <w:rFonts w:ascii="Times New Roman" w:hAnsi="Times New Roman" w:cs="Times New Roman"/>
+          <w:sz w:val="28"/>
+        </w:rPr>
+        <w:t>.</w:t>
+      </w:r>
+      <w:r>
+        <w:rPr>
+          <w:rFonts w:ascii="Times New Roman" w:hAnsi="Times New Roman" w:cs="Times New Roman"/>
+          <w:sz w:val="28"/>
+          <w:lang w:val="en-US"/>
+        </w:rPr>
+        <w:t>com</w:t>
+      </w:r>
+      <w:r>
+        <w:rPr>
+          <w:rFonts w:ascii="Times New Roman" w:hAnsi="Times New Roman" w:cs="Times New Roman"/>
+          <w:sz w:val="28"/>
+        </w:rPr>
+        <w:t>/</w:t>
+      </w:r>
+      <w:proofErr w:type="spellStart"/>
+      <w:r>
+        <w:rPr>
+          <w:rFonts w:ascii="Times New Roman" w:hAnsi="Times New Roman" w:cs="Times New Roman"/>
+          <w:sz w:val="28"/>
+          <w:lang w:val="en-US"/>
+        </w:rPr>
+        <w:t>KalininDL</w:t>
+      </w:r>
+      <w:proofErr w:type="spellEnd"/>
+      <w:r>
+        <w:rPr>
+          <w:rFonts w:ascii="Times New Roman" w:hAnsi="Times New Roman" w:cs="Times New Roman"/>
+          <w:sz w:val="28"/>
+        </w:rPr>
+        <w:t>/</w:t>
+      </w:r>
+      <w:r>
+        <w:rPr>
+          <w:rFonts w:ascii="Times New Roman" w:hAnsi="Times New Roman" w:cs="Times New Roman"/>
+          <w:sz w:val="28"/>
+          <w:lang w:val="en-US"/>
+        </w:rPr>
+        <w:t>web</w:t>
+      </w:r>
+      <w:r>
+        <w:rPr>
+          <w:rFonts w:ascii="Times New Roman" w:hAnsi="Times New Roman" w:cs="Times New Roman"/>
+          <w:sz w:val="28"/>
+        </w:rPr>
+        <w:t>_</w:t>
+      </w:r>
+      <w:r>
+        <w:rPr>
+          <w:rFonts w:ascii="Times New Roman" w:hAnsi="Times New Roman" w:cs="Times New Roman"/>
+          <w:sz w:val="28"/>
+          <w:lang w:val="en-US"/>
+        </w:rPr>
+        <w:t>services</w:t>
+      </w:r>
+      <w:r>
+        <w:rPr>
+          <w:rFonts w:ascii="Times New Roman" w:hAnsi="Times New Roman" w:cs="Times New Roman"/>
+          <w:sz w:val="28"/>
+        </w:rPr>
+        <w:t>_</w:t>
+      </w:r>
+      <w:r>
+        <w:rPr>
+          <w:rFonts w:ascii="Times New Roman" w:hAnsi="Times New Roman" w:cs="Times New Roman"/>
+          <w:sz w:val="28"/>
+          <w:lang w:val="en-US"/>
+        </w:rPr>
+        <w:t>spring</w:t>
+      </w:r>
+    </w:p>
+    <w:p>
+      <w:pPr>
+        <w:tabs>
+          <w:tab w:val="left" w:pos="3105"/>
+        </w:tabs>
+        <w:rPr>
+          <w:rFonts w:ascii="Times New Roman" w:hAnsi="Times New Roman" w:cs="Times New Roman"/>
+          <w:sz w:val="28"/>
         </w:rPr>
       </w:pPr>
     </w:p>
     <w:sectPr>
-      <w:footerReference w:type="default" r:id="rId9"/>
+      <w:footerReference w:type="default" r:id="rId12"/>
       <w:pgSz w:w="11906" w:h="16838"/>
       <w:pgMar w:top="1134" w:right="850" w:bottom="1134" w:left="1701" w:header="708" w:footer="708" w:gutter="0"/>
       <w:cols w:space="708"/>
@@ -6591,7 +8634,7 @@
 </file>
 
 <file path=word/endnotes.xml><?xml version="1.0" encoding="utf-8"?>
-<w:endnotes xmlns:wpc="http://schemas.microsoft.com/office/word/2010/wordprocessingCanvas" xmlns:cx="http://schemas.microsoft.com/office/drawing/2014/chartex" xmlns:cx1="http://schemas.microsoft.com/office/drawing/2015/9/8/chartex" xmlns:cx2="http://schemas.microsoft.com/office/drawing/2015/10/21/chartex" xmlns:cx3="http://schemas.microsoft.com/office/drawing/2016/5/9/chartex" xmlns:cx4="http://schemas.microsoft.com/office/drawing/2016/5/10/chartex" xmlns:cx5="http://schemas.microsoft.com/office/drawing/2016/5/11/chartex" xmlns:cx6="http://schemas.microsoft.com/office/drawing/2016/5/12/chartex" xmlns:cx7="http://schemas.microsoft.com/office/drawing/2016/5/13/chartex" xmlns:cx8="http://schemas.microsoft.com/office/drawing/2016/5/14/chartex" xmlns:mc="http://schemas.openxmlformats.org/markup-compatibility/2006" xmlns:aink="http://schemas.microsoft.com/office/drawing/2016/ink" xmlns:am3d="http://schemas.microsoft.com/office/drawing/2017/model3d" xmlns:o="urn:schemas-microsoft-com:office:office" xmlns:r="http://schemas.openxmlformats.org/officeDocument/2006/relationships" xmlns:m="http://schemas.openxmlformats.org/officeDocument/2006/math" xmlns:v="urn:schemas-microsoft-com:vml" xmlns:wp14="http://schemas.microsoft.com/office/word/2010/wordprocessingDrawing" xmlns:wp="http://schemas.openxmlformats.org/drawingml/2006/wordprocessingDrawing" xmlns:w10="urn:schemas-microsoft-com:office:word" xmlns:w="http://schemas.openxmlformats.org/wordprocessingml/2006/main" xmlns:w14="http://schemas.microsoft.com/office/word/2010/wordml" xmlns:w15="http://schemas.microsoft.com/office/word/2012/wordml" xmlns:w16cex="http://schemas.microsoft.com/office/word/2018/wordml/cex" xmlns:w16cid="http://schemas.microsoft.com/office/word/2016/wordml/cid" xmlns:w16="http://schemas.microsoft.com/office/word/2018/wordml" xmlns:w16se="http://schemas.microsoft.com/office/word/2015/wordml/symex" xmlns:wpg="http://schemas.microsoft.com/office/word/2010/wordprocessingGroup" xmlns:wpi="http://schemas.microsoft.com/office/word/2010/wordprocessingInk" xmlns:wne="http://schemas.microsoft.com/office/word/2006/wordml" xmlns:wps="http://schemas.microsoft.com/office/word/2010/wordprocessingShape" mc:Ignorable="w14 w15 w16se w16cid w16 w16cex wp14">
+<w:endnotes xmlns:wpc="http://schemas.microsoft.com/office/word/2010/wordprocessingCanvas" xmlns:cx="http://schemas.microsoft.com/office/drawing/2014/chartex" xmlns:cx1="http://schemas.microsoft.com/office/drawing/2015/9/8/chartex" xmlns:cx2="http://schemas.microsoft.com/office/drawing/2015/10/21/chartex" xmlns:cx3="http://schemas.microsoft.com/office/drawing/2016/5/9/chartex" xmlns:cx4="http://schemas.microsoft.com/office/drawing/2016/5/10/chartex" xmlns:cx5="http://schemas.microsoft.com/office/drawing/2016/5/11/chartex" xmlns:cx6="http://schemas.microsoft.com/office/drawing/2016/5/12/chartex" xmlns:cx7="http://schemas.microsoft.com/office/drawing/2016/5/13/chartex" xmlns:cx8="http://schemas.microsoft.com/office/drawing/2016/5/14/chartex" xmlns:mc="http://schemas.openxmlformats.org/markup-compatibility/2006" xmlns:aink="http://schemas.microsoft.com/office/drawing/2016/ink" xmlns:am3d="http://schemas.microsoft.com/office/drawing/2017/model3d" xmlns:o="urn:schemas-microsoft-com:office:office" xmlns:r="http://schemas.openxmlformats.org/officeDocument/2006/relationships" xmlns:m="http://schemas.openxmlformats.org/officeDocument/2006/math" xmlns:v="urn:schemas-microsoft-com:vml" xmlns:wp14="http://schemas.microsoft.com/office/word/2010/wordprocessingDrawing" xmlns:wp="http://schemas.openxmlformats.org/drawingml/2006/wordprocessingDrawing" xmlns:w10="urn:schemas-microsoft-com:office:word" xmlns:w="http://schemas.openxmlformats.org/wordprocessingml/2006/main" xmlns:w14="http://schemas.microsoft.com/office/word/2010/wordml" xmlns:w15="http://schemas.microsoft.com/office/word/2012/wordml" xmlns:w16cex="http://schemas.microsoft.com/office/word/2018/wordml/cex" xmlns:w16cid="http://schemas.microsoft.com/office/word/2016/wordml/cid" xmlns:w16="http://schemas.microsoft.com/office/word/2018/wordml" xmlns:w16sdtdh="http://schemas.microsoft.com/office/word/2020/wordml/sdtdatahash" xmlns:w16se="http://schemas.microsoft.com/office/word/2015/wordml/symex" xmlns:wpg="http://schemas.microsoft.com/office/word/2010/wordprocessingGroup" xmlns:wpi="http://schemas.microsoft.com/office/word/2010/wordprocessingInk" xmlns:wne="http://schemas.microsoft.com/office/word/2006/wordml" xmlns:wps="http://schemas.microsoft.com/office/word/2010/wordprocessingShape" mc:Ignorable="w14 w15 w16se w16cid w16 w16cex w16sdtdh wp14">
   <w:endnote w:type="separator" w:id="-1">
     <w:p>
       <w:pPr>
@@ -6616,7 +8659,7 @@
 </file>
 
 <file path=word/footer1.xml><?xml version="1.0" encoding="utf-8"?>
-<w:ftr xmlns:wpc="http://schemas.microsoft.com/office/word/2010/wordprocessingCanvas" xmlns:cx="http://schemas.microsoft.com/office/drawing/2014/chartex" xmlns:cx1="http://schemas.microsoft.com/office/drawing/2015/9/8/chartex" xmlns:cx2="http://schemas.microsoft.com/office/drawing/2015/10/21/chartex" xmlns:cx3="http://schemas.microsoft.com/office/drawing/2016/5/9/chartex" xmlns:cx4="http://schemas.microsoft.com/office/drawing/2016/5/10/chartex" xmlns:cx5="http://schemas.microsoft.com/office/drawing/2016/5/11/chartex" xmlns:cx6="http://schemas.microsoft.com/office/drawing/2016/5/12/chartex" xmlns:cx7="http://schemas.microsoft.com/office/drawing/2016/5/13/chartex" xmlns:cx8="http://schemas.microsoft.com/office/drawing/2016/5/14/chartex" xmlns:mc="http://schemas.openxmlformats.org/markup-compatibility/2006" xmlns:aink="http://schemas.microsoft.com/office/drawing/2016/ink" xmlns:am3d="http://schemas.microsoft.com/office/drawing/2017/model3d" xmlns:o="urn:schemas-microsoft-com:office:office" xmlns:r="http://schemas.openxmlformats.org/officeDocument/2006/relationships" xmlns:m="http://schemas.openxmlformats.org/officeDocument/2006/math" xmlns:v="urn:schemas-microsoft-com:vml" xmlns:wp14="http://schemas.microsoft.com/office/word/2010/wordprocessingDrawing" xmlns:wp="http://schemas.openxmlformats.org/drawingml/2006/wordprocessingDrawing" xmlns:w10="urn:schemas-microsoft-com:office:word" xmlns:w="http://schemas.openxmlformats.org/wordprocessingml/2006/main" xmlns:w14="http://schemas.microsoft.com/office/word/2010/wordml" xmlns:w15="http://schemas.microsoft.com/office/word/2012/wordml" xmlns:w16cex="http://schemas.microsoft.com/office/word/2018/wordml/cex" xmlns:w16cid="http://schemas.microsoft.com/office/word/2016/wordml/cid" xmlns:w16="http://schemas.microsoft.com/office/word/2018/wordml" xmlns:w16se="http://schemas.microsoft.com/office/word/2015/wordml/symex" xmlns:wpg="http://schemas.microsoft.com/office/word/2010/wordprocessingGroup" xmlns:wpi="http://schemas.microsoft.com/office/word/2010/wordprocessingInk" xmlns:wne="http://schemas.microsoft.com/office/word/2006/wordml" xmlns:wps="http://schemas.microsoft.com/office/word/2010/wordprocessingShape" mc:Ignorable="w14 w15 w16se w16cid w16 w16cex wp14">
+<w:ftr xmlns:wpc="http://schemas.microsoft.com/office/word/2010/wordprocessingCanvas" xmlns:cx="http://schemas.microsoft.com/office/drawing/2014/chartex" xmlns:cx1="http://schemas.microsoft.com/office/drawing/2015/9/8/chartex" xmlns:cx2="http://schemas.microsoft.com/office/drawing/2015/10/21/chartex" xmlns:cx3="http://schemas.microsoft.com/office/drawing/2016/5/9/chartex" xmlns:cx4="http://schemas.microsoft.com/office/drawing/2016/5/10/chartex" xmlns:cx5="http://schemas.microsoft.com/office/drawing/2016/5/11/chartex" xmlns:cx6="http://schemas.microsoft.com/office/drawing/2016/5/12/chartex" xmlns:cx7="http://schemas.microsoft.com/office/drawing/2016/5/13/chartex" xmlns:cx8="http://schemas.microsoft.com/office/drawing/2016/5/14/chartex" xmlns:mc="http://schemas.openxmlformats.org/markup-compatibility/2006" xmlns:aink="http://schemas.microsoft.com/office/drawing/2016/ink" xmlns:am3d="http://schemas.microsoft.com/office/drawing/2017/model3d" xmlns:o="urn:schemas-microsoft-com:office:office" xmlns:r="http://schemas.openxmlformats.org/officeDocument/2006/relationships" xmlns:m="http://schemas.openxmlformats.org/officeDocument/2006/math" xmlns:v="urn:schemas-microsoft-com:vml" xmlns:wp14="http://schemas.microsoft.com/office/word/2010/wordprocessingDrawing" xmlns:wp="http://schemas.openxmlformats.org/drawingml/2006/wordprocessingDrawing" xmlns:w10="urn:schemas-microsoft-com:office:word" xmlns:w="http://schemas.openxmlformats.org/wordprocessingml/2006/main" xmlns:w14="http://schemas.microsoft.com/office/word/2010/wordml" xmlns:w15="http://schemas.microsoft.com/office/word/2012/wordml" xmlns:w16cex="http://schemas.microsoft.com/office/word/2018/wordml/cex" xmlns:w16cid="http://schemas.microsoft.com/office/word/2016/wordml/cid" xmlns:w16="http://schemas.microsoft.com/office/word/2018/wordml" xmlns:w16sdtdh="http://schemas.microsoft.com/office/word/2020/wordml/sdtdatahash" xmlns:w16se="http://schemas.microsoft.com/office/word/2015/wordml/symex" xmlns:wpg="http://schemas.microsoft.com/office/word/2010/wordprocessingGroup" xmlns:wpi="http://schemas.microsoft.com/office/word/2010/wordprocessingInk" xmlns:wne="http://schemas.microsoft.com/office/word/2006/wordml" xmlns:wps="http://schemas.microsoft.com/office/word/2010/wordprocessingShape" mc:Ignorable="w14 w15 w16se w16cid w16 w16cex w16sdtdh wp14">
   <w:sdt>
     <w:sdtPr>
       <w:id w:val="-1483693213"/>
@@ -6662,7 +8705,7 @@
 </file>
 
 <file path=word/footnotes.xml><?xml version="1.0" encoding="utf-8"?>
-<w:footnotes xmlns:wpc="http://schemas.microsoft.com/office/word/2010/wordprocessingCanvas" xmlns:cx="http://schemas.microsoft.com/office/drawing/2014/chartex" xmlns:cx1="http://schemas.microsoft.com/office/drawing/2015/9/8/chartex" xmlns:cx2="http://schemas.microsoft.com/office/drawing/2015/10/21/chartex" xmlns:cx3="http://schemas.microsoft.com/office/drawing/2016/5/9/chartex" xmlns:cx4="http://schemas.microsoft.com/office/drawing/2016/5/10/chartex" xmlns:cx5="http://schemas.microsoft.com/office/drawing/2016/5/11/chartex" xmlns:cx6="http://schemas.microsoft.com/office/drawing/2016/5/12/chartex" xmlns:cx7="http://schemas.microsoft.com/office/drawing/2016/5/13/chartex" xmlns:cx8="http://schemas.microsoft.com/office/drawing/2016/5/14/chartex" xmlns:mc="http://schemas.openxmlformats.org/markup-compatibility/2006" xmlns:aink="http://schemas.microsoft.com/office/drawing/2016/ink" xmlns:am3d="http://schemas.microsoft.com/office/drawing/2017/model3d" xmlns:o="urn:schemas-microsoft-com:office:office" xmlns:r="http://schemas.openxmlformats.org/officeDocument/2006/relationships" xmlns:m="http://schemas.openxmlformats.org/officeDocument/2006/math" xmlns:v="urn:schemas-microsoft-com:vml" xmlns:wp14="http://schemas.microsoft.com/office/word/2010/wordprocessingDrawing" xmlns:wp="http://schemas.openxmlformats.org/drawingml/2006/wordprocessingDrawing" xmlns:w10="urn:schemas-microsoft-com:office:word" xmlns:w="http://schemas.openxmlformats.org/wordprocessingml/2006/main" xmlns:w14="http://schemas.microsoft.com/office/word/2010/wordml" xmlns:w15="http://schemas.microsoft.com/office/word/2012/wordml" xmlns:w16cex="http://schemas.microsoft.com/office/word/2018/wordml/cex" xmlns:w16cid="http://schemas.microsoft.com/office/word/2016/wordml/cid" xmlns:w16="http://schemas.microsoft.com/office/word/2018/wordml" xmlns:w16se="http://schemas.microsoft.com/office/word/2015/wordml/symex" xmlns:wpg="http://schemas.microsoft.com/office/word/2010/wordprocessingGroup" xmlns:wpi="http://schemas.microsoft.com/office/word/2010/wordprocessingInk" xmlns:wne="http://schemas.microsoft.com/office/word/2006/wordml" xmlns:wps="http://schemas.microsoft.com/office/word/2010/wordprocessingShape" mc:Ignorable="w14 w15 w16se w16cid w16 w16cex wp14">
+<w:footnotes xmlns:wpc="http://schemas.microsoft.com/office/word/2010/wordprocessingCanvas" xmlns:cx="http://schemas.microsoft.com/office/drawing/2014/chartex" xmlns:cx1="http://schemas.microsoft.com/office/drawing/2015/9/8/chartex" xmlns:cx2="http://schemas.microsoft.com/office/drawing/2015/10/21/chartex" xmlns:cx3="http://schemas.microsoft.com/office/drawing/2016/5/9/chartex" xmlns:cx4="http://schemas.microsoft.com/office/drawing/2016/5/10/chartex" xmlns:cx5="http://schemas.microsoft.com/office/drawing/2016/5/11/chartex" xmlns:cx6="http://schemas.microsoft.com/office/drawing/2016/5/12/chartex" xmlns:cx7="http://schemas.microsoft.com/office/drawing/2016/5/13/chartex" xmlns:cx8="http://schemas.microsoft.com/office/drawing/2016/5/14/chartex" xmlns:mc="http://schemas.openxmlformats.org/markup-compatibility/2006" xmlns:aink="http://schemas.microsoft.com/office/drawing/2016/ink" xmlns:am3d="http://schemas.microsoft.com/office/drawing/2017/model3d" xmlns:o="urn:schemas-microsoft-com:office:office" xmlns:r="http://schemas.openxmlformats.org/officeDocument/2006/relationships" xmlns:m="http://schemas.openxmlformats.org/officeDocument/2006/math" xmlns:v="urn:schemas-microsoft-com:vml" xmlns:wp14="http://schemas.microsoft.com/office/word/2010/wordprocessingDrawing" xmlns:wp="http://schemas.openxmlformats.org/drawingml/2006/wordprocessingDrawing" xmlns:w10="urn:schemas-microsoft-com:office:word" xmlns:w="http://schemas.openxmlformats.org/wordprocessingml/2006/main" xmlns:w14="http://schemas.microsoft.com/office/word/2010/wordml" xmlns:w15="http://schemas.microsoft.com/office/word/2012/wordml" xmlns:w16cex="http://schemas.microsoft.com/office/word/2018/wordml/cex" xmlns:w16cid="http://schemas.microsoft.com/office/word/2016/wordml/cid" xmlns:w16="http://schemas.microsoft.com/office/word/2018/wordml" xmlns:w16sdtdh="http://schemas.microsoft.com/office/word/2020/wordml/sdtdatahash" xmlns:w16se="http://schemas.microsoft.com/office/word/2015/wordml/symex" xmlns:wpg="http://schemas.microsoft.com/office/word/2010/wordprocessingGroup" xmlns:wpi="http://schemas.microsoft.com/office/word/2010/wordprocessingInk" xmlns:wne="http://schemas.microsoft.com/office/word/2006/wordml" xmlns:wps="http://schemas.microsoft.com/office/word/2010/wordprocessingShape" mc:Ignorable="w14 w15 w16se w16cid w16 w16cex w16sdtdh wp14">
   <w:footnote w:type="separator" w:id="-1">
     <w:p>
       <w:pPr>
@@ -6687,7 +8730,7 @@
 </file>
 
 <file path=word/numbering.xml><?xml version="1.0" encoding="utf-8"?>
-<w:numbering xmlns:wpc="http://schemas.microsoft.com/office/word/2010/wordprocessingCanvas" xmlns:cx="http://schemas.microsoft.com/office/drawing/2014/chartex" xmlns:cx1="http://schemas.microsoft.com/office/drawing/2015/9/8/chartex" xmlns:cx2="http://schemas.microsoft.com/office/drawing/2015/10/21/chartex" xmlns:cx3="http://schemas.microsoft.com/office/drawing/2016/5/9/chartex" xmlns:cx4="http://schemas.microsoft.com/office/drawing/2016/5/10/chartex" xmlns:cx5="http://schemas.microsoft.com/office/drawing/2016/5/11/chartex" xmlns:cx6="http://schemas.microsoft.com/office/drawing/2016/5/12/chartex" xmlns:cx7="http://schemas.microsoft.com/office/drawing/2016/5/13/chartex" xmlns:cx8="http://schemas.microsoft.com/office/drawing/2016/5/14/chartex" xmlns:mc="http://schemas.openxmlformats.org/markup-compatibility/2006" xmlns:aink="http://schemas.microsoft.com/office/drawing/2016/ink" xmlns:am3d="http://schemas.microsoft.com/office/drawing/2017/model3d" xmlns:o="urn:schemas-microsoft-com:office:office" xmlns:r="http://schemas.openxmlformats.org/officeDocument/2006/relationships" xmlns:m="http://schemas.openxmlformats.org/officeDocument/2006/math" xmlns:v="urn:schemas-microsoft-com:vml" xmlns:wp14="http://schemas.microsoft.com/office/word/2010/wordprocessingDrawing" xmlns:wp="http://schemas.openxmlformats.org/drawingml/2006/wordprocessingDrawing" xmlns:w10="urn:schemas-microsoft-com:office:word" xmlns:w="http://schemas.openxmlformats.org/wordprocessingml/2006/main" xmlns:w14="http://schemas.microsoft.com/office/word/2010/wordml" xmlns:w15="http://schemas.microsoft.com/office/word/2012/wordml" xmlns:w16cex="http://schemas.microsoft.com/office/word/2018/wordml/cex" xmlns:w16cid="http://schemas.microsoft.com/office/word/2016/wordml/cid" xmlns:w16="http://schemas.microsoft.com/office/word/2018/wordml" xmlns:w16se="http://schemas.microsoft.com/office/word/2015/wordml/symex" xmlns:wpg="http://schemas.microsoft.com/office/word/2010/wordprocessingGroup" xmlns:wpi="http://schemas.microsoft.com/office/word/2010/wordprocessingInk" xmlns:wne="http://schemas.microsoft.com/office/word/2006/wordml" xmlns:wps="http://schemas.microsoft.com/office/word/2010/wordprocessingShape" mc:Ignorable="w14 w15 w16se w16cid w16 w16cex wp14">
+<w:numbering xmlns:wpc="http://schemas.microsoft.com/office/word/2010/wordprocessingCanvas" xmlns:cx="http://schemas.microsoft.com/office/drawing/2014/chartex" xmlns:cx1="http://schemas.microsoft.com/office/drawing/2015/9/8/chartex" xmlns:cx2="http://schemas.microsoft.com/office/drawing/2015/10/21/chartex" xmlns:cx3="http://schemas.microsoft.com/office/drawing/2016/5/9/chartex" xmlns:cx4="http://schemas.microsoft.com/office/drawing/2016/5/10/chartex" xmlns:cx5="http://schemas.microsoft.com/office/drawing/2016/5/11/chartex" xmlns:cx6="http://schemas.microsoft.com/office/drawing/2016/5/12/chartex" xmlns:cx7="http://schemas.microsoft.com/office/drawing/2016/5/13/chartex" xmlns:cx8="http://schemas.microsoft.com/office/drawing/2016/5/14/chartex" xmlns:mc="http://schemas.openxmlformats.org/markup-compatibility/2006" xmlns:aink="http://schemas.microsoft.com/office/drawing/2016/ink" xmlns:am3d="http://schemas.microsoft.com/office/drawing/2017/model3d" xmlns:o="urn:schemas-microsoft-com:office:office" xmlns:r="http://schemas.openxmlformats.org/officeDocument/2006/relationships" xmlns:m="http://schemas.openxmlformats.org/officeDocument/2006/math" xmlns:v="urn:schemas-microsoft-com:vml" xmlns:wp14="http://schemas.microsoft.com/office/word/2010/wordprocessingDrawing" xmlns:wp="http://schemas.openxmlformats.org/drawingml/2006/wordprocessingDrawing" xmlns:w10="urn:schemas-microsoft-com:office:word" xmlns:w="http://schemas.openxmlformats.org/wordprocessingml/2006/main" xmlns:w14="http://schemas.microsoft.com/office/word/2010/wordml" xmlns:w15="http://schemas.microsoft.com/office/word/2012/wordml" xmlns:w16cex="http://schemas.microsoft.com/office/word/2018/wordml/cex" xmlns:w16cid="http://schemas.microsoft.com/office/word/2016/wordml/cid" xmlns:w16="http://schemas.microsoft.com/office/word/2018/wordml" xmlns:w16sdtdh="http://schemas.microsoft.com/office/word/2020/wordml/sdtdatahash" xmlns:w16se="http://schemas.microsoft.com/office/word/2015/wordml/symex" xmlns:wpg="http://schemas.microsoft.com/office/word/2010/wordprocessingGroup" xmlns:wpi="http://schemas.microsoft.com/office/word/2010/wordprocessingInk" xmlns:wne="http://schemas.microsoft.com/office/word/2006/wordml" xmlns:wps="http://schemas.microsoft.com/office/word/2010/wordprocessingShape" mc:Ignorable="w14 w15 w16se w16cid w16 w16cex w16sdtdh wp14">
   <w:abstractNum w:abstractNumId="0" w15:restartNumberingAfterBreak="0">
     <w:nsid w:val="0139251F"/>
     <w:multiLevelType w:val="hybridMultilevel"/>
@@ -8632,6 +10675,458 @@
     </w:lvl>
   </w:abstractNum>
   <w:abstractNum w:abstractNumId="18" w15:restartNumberingAfterBreak="0">
+    <w:nsid w:val="676E22EF"/>
+    <w:multiLevelType w:val="multilevel"/>
+    <w:tmpl w:val="C5D62E94"/>
+    <w:lvl w:ilvl="0">
+      <w:start w:val="1"/>
+      <w:numFmt w:val="decimal"/>
+      <w:lvlText w:val="%1."/>
+      <w:lvlJc w:val="left"/>
+      <w:pPr>
+        <w:tabs>
+          <w:tab w:val="num" w:pos="720"/>
+        </w:tabs>
+        <w:ind w:left="720" w:hanging="360"/>
+      </w:pPr>
+    </w:lvl>
+    <w:lvl w:ilvl="1" w:tentative="1">
+      <w:start w:val="1"/>
+      <w:numFmt w:val="decimal"/>
+      <w:lvlText w:val="%2."/>
+      <w:lvlJc w:val="left"/>
+      <w:pPr>
+        <w:tabs>
+          <w:tab w:val="num" w:pos="1440"/>
+        </w:tabs>
+        <w:ind w:left="1440" w:hanging="360"/>
+      </w:pPr>
+    </w:lvl>
+    <w:lvl w:ilvl="2" w:tentative="1">
+      <w:start w:val="1"/>
+      <w:numFmt w:val="decimal"/>
+      <w:lvlText w:val="%3."/>
+      <w:lvlJc w:val="left"/>
+      <w:pPr>
+        <w:tabs>
+          <w:tab w:val="num" w:pos="2160"/>
+        </w:tabs>
+        <w:ind w:left="2160" w:hanging="360"/>
+      </w:pPr>
+    </w:lvl>
+    <w:lvl w:ilvl="3" w:tentative="1">
+      <w:start w:val="1"/>
+      <w:numFmt w:val="decimal"/>
+      <w:lvlText w:val="%4."/>
+      <w:lvlJc w:val="left"/>
+      <w:pPr>
+        <w:tabs>
+          <w:tab w:val="num" w:pos="2880"/>
+        </w:tabs>
+        <w:ind w:left="2880" w:hanging="360"/>
+      </w:pPr>
+    </w:lvl>
+    <w:lvl w:ilvl="4" w:tentative="1">
+      <w:start w:val="1"/>
+      <w:numFmt w:val="decimal"/>
+      <w:lvlText w:val="%5."/>
+      <w:lvlJc w:val="left"/>
+      <w:pPr>
+        <w:tabs>
+          <w:tab w:val="num" w:pos="3600"/>
+        </w:tabs>
+        <w:ind w:left="3600" w:hanging="360"/>
+      </w:pPr>
+    </w:lvl>
+    <w:lvl w:ilvl="5" w:tentative="1">
+      <w:start w:val="1"/>
+      <w:numFmt w:val="decimal"/>
+      <w:lvlText w:val="%6."/>
+      <w:lvlJc w:val="left"/>
+      <w:pPr>
+        <w:tabs>
+          <w:tab w:val="num" w:pos="4320"/>
+        </w:tabs>
+        <w:ind w:left="4320" w:hanging="360"/>
+      </w:pPr>
+    </w:lvl>
+    <w:lvl w:ilvl="6" w:tentative="1">
+      <w:start w:val="1"/>
+      <w:numFmt w:val="decimal"/>
+      <w:lvlText w:val="%7."/>
+      <w:lvlJc w:val="left"/>
+      <w:pPr>
+        <w:tabs>
+          <w:tab w:val="num" w:pos="5040"/>
+        </w:tabs>
+        <w:ind w:left="5040" w:hanging="360"/>
+      </w:pPr>
+    </w:lvl>
+    <w:lvl w:ilvl="7" w:tentative="1">
+      <w:start w:val="1"/>
+      <w:numFmt w:val="decimal"/>
+      <w:lvlText w:val="%8."/>
+      <w:lvlJc w:val="left"/>
+      <w:pPr>
+        <w:tabs>
+          <w:tab w:val="num" w:pos="5760"/>
+        </w:tabs>
+        <w:ind w:left="5760" w:hanging="360"/>
+      </w:pPr>
+    </w:lvl>
+    <w:lvl w:ilvl="8" w:tentative="1">
+      <w:start w:val="1"/>
+      <w:numFmt w:val="decimal"/>
+      <w:lvlText w:val="%9."/>
+      <w:lvlJc w:val="left"/>
+      <w:pPr>
+        <w:tabs>
+          <w:tab w:val="num" w:pos="6480"/>
+        </w:tabs>
+        <w:ind w:left="6480" w:hanging="360"/>
+      </w:pPr>
+    </w:lvl>
+  </w:abstractNum>
+  <w:abstractNum w:abstractNumId="19" w15:restartNumberingAfterBreak="0">
+    <w:nsid w:val="694A1C21"/>
+    <w:multiLevelType w:val="multilevel"/>
+    <w:tmpl w:val="9E44336E"/>
+    <w:lvl w:ilvl="0">
+      <w:start w:val="1"/>
+      <w:numFmt w:val="decimal"/>
+      <w:lvlText w:val="%1."/>
+      <w:lvlJc w:val="left"/>
+      <w:pPr>
+        <w:tabs>
+          <w:tab w:val="num" w:pos="360"/>
+        </w:tabs>
+        <w:ind w:left="360" w:hanging="360"/>
+      </w:pPr>
+    </w:lvl>
+    <w:lvl w:ilvl="1" w:tentative="1">
+      <w:start w:val="1"/>
+      <w:numFmt w:val="decimal"/>
+      <w:lvlText w:val="%2."/>
+      <w:lvlJc w:val="left"/>
+      <w:pPr>
+        <w:tabs>
+          <w:tab w:val="num" w:pos="1080"/>
+        </w:tabs>
+        <w:ind w:left="1080" w:hanging="360"/>
+      </w:pPr>
+    </w:lvl>
+    <w:lvl w:ilvl="2" w:tentative="1">
+      <w:start w:val="1"/>
+      <w:numFmt w:val="decimal"/>
+      <w:lvlText w:val="%3."/>
+      <w:lvlJc w:val="left"/>
+      <w:pPr>
+        <w:tabs>
+          <w:tab w:val="num" w:pos="1800"/>
+        </w:tabs>
+        <w:ind w:left="1800" w:hanging="360"/>
+      </w:pPr>
+    </w:lvl>
+    <w:lvl w:ilvl="3" w:tentative="1">
+      <w:start w:val="1"/>
+      <w:numFmt w:val="decimal"/>
+      <w:lvlText w:val="%4."/>
+      <w:lvlJc w:val="left"/>
+      <w:pPr>
+        <w:tabs>
+          <w:tab w:val="num" w:pos="2520"/>
+        </w:tabs>
+        <w:ind w:left="2520" w:hanging="360"/>
+      </w:pPr>
+    </w:lvl>
+    <w:lvl w:ilvl="4" w:tentative="1">
+      <w:start w:val="1"/>
+      <w:numFmt w:val="decimal"/>
+      <w:lvlText w:val="%5."/>
+      <w:lvlJc w:val="left"/>
+      <w:pPr>
+        <w:tabs>
+          <w:tab w:val="num" w:pos="3240"/>
+        </w:tabs>
+        <w:ind w:left="3240" w:hanging="360"/>
+      </w:pPr>
+    </w:lvl>
+    <w:lvl w:ilvl="5" w:tentative="1">
+      <w:start w:val="1"/>
+      <w:numFmt w:val="decimal"/>
+      <w:lvlText w:val="%6."/>
+      <w:lvlJc w:val="left"/>
+      <w:pPr>
+        <w:tabs>
+          <w:tab w:val="num" w:pos="3960"/>
+        </w:tabs>
+        <w:ind w:left="3960" w:hanging="360"/>
+      </w:pPr>
+    </w:lvl>
+    <w:lvl w:ilvl="6" w:tentative="1">
+      <w:start w:val="1"/>
+      <w:numFmt w:val="decimal"/>
+      <w:lvlText w:val="%7."/>
+      <w:lvlJc w:val="left"/>
+      <w:pPr>
+        <w:tabs>
+          <w:tab w:val="num" w:pos="4680"/>
+        </w:tabs>
+        <w:ind w:left="4680" w:hanging="360"/>
+      </w:pPr>
+    </w:lvl>
+    <w:lvl w:ilvl="7" w:tentative="1">
+      <w:start w:val="1"/>
+      <w:numFmt w:val="decimal"/>
+      <w:lvlText w:val="%8."/>
+      <w:lvlJc w:val="left"/>
+      <w:pPr>
+        <w:tabs>
+          <w:tab w:val="num" w:pos="5400"/>
+        </w:tabs>
+        <w:ind w:left="5400" w:hanging="360"/>
+      </w:pPr>
+    </w:lvl>
+    <w:lvl w:ilvl="8" w:tentative="1">
+      <w:start w:val="1"/>
+      <w:numFmt w:val="decimal"/>
+      <w:lvlText w:val="%9."/>
+      <w:lvlJc w:val="left"/>
+      <w:pPr>
+        <w:tabs>
+          <w:tab w:val="num" w:pos="6120"/>
+        </w:tabs>
+        <w:ind w:left="6120" w:hanging="360"/>
+      </w:pPr>
+    </w:lvl>
+  </w:abstractNum>
+  <w:abstractNum w:abstractNumId="20" w15:restartNumberingAfterBreak="0">
+    <w:nsid w:val="6B2D6CE1"/>
+    <w:multiLevelType w:val="multilevel"/>
+    <w:tmpl w:val="9BAA6106"/>
+    <w:lvl w:ilvl="0">
+      <w:start w:val="1"/>
+      <w:numFmt w:val="decimal"/>
+      <w:lvlText w:val="%1."/>
+      <w:lvlJc w:val="left"/>
+      <w:pPr>
+        <w:tabs>
+          <w:tab w:val="num" w:pos="720"/>
+        </w:tabs>
+        <w:ind w:left="720" w:hanging="360"/>
+      </w:pPr>
+    </w:lvl>
+    <w:lvl w:ilvl="1" w:tentative="1">
+      <w:start w:val="1"/>
+      <w:numFmt w:val="decimal"/>
+      <w:lvlText w:val="%2."/>
+      <w:lvlJc w:val="left"/>
+      <w:pPr>
+        <w:tabs>
+          <w:tab w:val="num" w:pos="1440"/>
+        </w:tabs>
+        <w:ind w:left="1440" w:hanging="360"/>
+      </w:pPr>
+    </w:lvl>
+    <w:lvl w:ilvl="2" w:tentative="1">
+      <w:start w:val="1"/>
+      <w:numFmt w:val="decimal"/>
+      <w:lvlText w:val="%3."/>
+      <w:lvlJc w:val="left"/>
+      <w:pPr>
+        <w:tabs>
+          <w:tab w:val="num" w:pos="2160"/>
+        </w:tabs>
+        <w:ind w:left="2160" w:hanging="360"/>
+      </w:pPr>
+    </w:lvl>
+    <w:lvl w:ilvl="3" w:tentative="1">
+      <w:start w:val="1"/>
+      <w:numFmt w:val="decimal"/>
+      <w:lvlText w:val="%4."/>
+      <w:lvlJc w:val="left"/>
+      <w:pPr>
+        <w:tabs>
+          <w:tab w:val="num" w:pos="2880"/>
+        </w:tabs>
+        <w:ind w:left="2880" w:hanging="360"/>
+      </w:pPr>
+    </w:lvl>
+    <w:lvl w:ilvl="4" w:tentative="1">
+      <w:start w:val="1"/>
+      <w:numFmt w:val="decimal"/>
+      <w:lvlText w:val="%5."/>
+      <w:lvlJc w:val="left"/>
+      <w:pPr>
+        <w:tabs>
+          <w:tab w:val="num" w:pos="3600"/>
+        </w:tabs>
+        <w:ind w:left="3600" w:hanging="360"/>
+      </w:pPr>
+    </w:lvl>
+    <w:lvl w:ilvl="5" w:tentative="1">
+      <w:start w:val="1"/>
+      <w:numFmt w:val="decimal"/>
+      <w:lvlText w:val="%6."/>
+      <w:lvlJc w:val="left"/>
+      <w:pPr>
+        <w:tabs>
+          <w:tab w:val="num" w:pos="4320"/>
+        </w:tabs>
+        <w:ind w:left="4320" w:hanging="360"/>
+      </w:pPr>
+    </w:lvl>
+    <w:lvl w:ilvl="6" w:tentative="1">
+      <w:start w:val="1"/>
+      <w:numFmt w:val="decimal"/>
+      <w:lvlText w:val="%7."/>
+      <w:lvlJc w:val="left"/>
+      <w:pPr>
+        <w:tabs>
+          <w:tab w:val="num" w:pos="5040"/>
+        </w:tabs>
+        <w:ind w:left="5040" w:hanging="360"/>
+      </w:pPr>
+    </w:lvl>
+    <w:lvl w:ilvl="7" w:tentative="1">
+      <w:start w:val="1"/>
+      <w:numFmt w:val="decimal"/>
+      <w:lvlText w:val="%8."/>
+      <w:lvlJc w:val="left"/>
+      <w:pPr>
+        <w:tabs>
+          <w:tab w:val="num" w:pos="5760"/>
+        </w:tabs>
+        <w:ind w:left="5760" w:hanging="360"/>
+      </w:pPr>
+    </w:lvl>
+    <w:lvl w:ilvl="8" w:tentative="1">
+      <w:start w:val="1"/>
+      <w:numFmt w:val="decimal"/>
+      <w:lvlText w:val="%9."/>
+      <w:lvlJc w:val="left"/>
+      <w:pPr>
+        <w:tabs>
+          <w:tab w:val="num" w:pos="6480"/>
+        </w:tabs>
+        <w:ind w:left="6480" w:hanging="360"/>
+      </w:pPr>
+    </w:lvl>
+  </w:abstractNum>
+  <w:abstractNum w:abstractNumId="21" w15:restartNumberingAfterBreak="0">
+    <w:nsid w:val="73251DF8"/>
+    <w:multiLevelType w:val="multilevel"/>
+    <w:tmpl w:val="F90281EC"/>
+    <w:lvl w:ilvl="0">
+      <w:start w:val="1"/>
+      <w:numFmt w:val="decimal"/>
+      <w:lvlText w:val="%1."/>
+      <w:lvlJc w:val="left"/>
+      <w:pPr>
+        <w:tabs>
+          <w:tab w:val="num" w:pos="360"/>
+        </w:tabs>
+        <w:ind w:left="360" w:hanging="360"/>
+      </w:pPr>
+    </w:lvl>
+    <w:lvl w:ilvl="1" w:tentative="1">
+      <w:start w:val="1"/>
+      <w:numFmt w:val="decimal"/>
+      <w:lvlText w:val="%2."/>
+      <w:lvlJc w:val="left"/>
+      <w:pPr>
+        <w:tabs>
+          <w:tab w:val="num" w:pos="1080"/>
+        </w:tabs>
+        <w:ind w:left="1080" w:hanging="360"/>
+      </w:pPr>
+    </w:lvl>
+    <w:lvl w:ilvl="2" w:tentative="1">
+      <w:start w:val="1"/>
+      <w:numFmt w:val="decimal"/>
+      <w:lvlText w:val="%3."/>
+      <w:lvlJc w:val="left"/>
+      <w:pPr>
+        <w:tabs>
+          <w:tab w:val="num" w:pos="1800"/>
+        </w:tabs>
+        <w:ind w:left="1800" w:hanging="360"/>
+      </w:pPr>
+    </w:lvl>
+    <w:lvl w:ilvl="3" w:tentative="1">
+      <w:start w:val="1"/>
+      <w:numFmt w:val="decimal"/>
+      <w:lvlText w:val="%4."/>
+      <w:lvlJc w:val="left"/>
+      <w:pPr>
+        <w:tabs>
+          <w:tab w:val="num" w:pos="2520"/>
+        </w:tabs>
+        <w:ind w:left="2520" w:hanging="360"/>
+      </w:pPr>
+    </w:lvl>
+    <w:lvl w:ilvl="4" w:tentative="1">
+      <w:start w:val="1"/>
+      <w:numFmt w:val="decimal"/>
+      <w:lvlText w:val="%5."/>
+      <w:lvlJc w:val="left"/>
+      <w:pPr>
+        <w:tabs>
+          <w:tab w:val="num" w:pos="3240"/>
+        </w:tabs>
+        <w:ind w:left="3240" w:hanging="360"/>
+      </w:pPr>
+    </w:lvl>
+    <w:lvl w:ilvl="5" w:tentative="1">
+      <w:start w:val="1"/>
+      <w:numFmt w:val="decimal"/>
+      <w:lvlText w:val="%6."/>
+      <w:lvlJc w:val="left"/>
+      <w:pPr>
+        <w:tabs>
+          <w:tab w:val="num" w:pos="3960"/>
+        </w:tabs>
+        <w:ind w:left="3960" w:hanging="360"/>
+      </w:pPr>
+    </w:lvl>
+    <w:lvl w:ilvl="6" w:tentative="1">
+      <w:start w:val="1"/>
+      <w:numFmt w:val="decimal"/>
+      <w:lvlText w:val="%7."/>
+      <w:lvlJc w:val="left"/>
+      <w:pPr>
+        <w:tabs>
+          <w:tab w:val="num" w:pos="4680"/>
+        </w:tabs>
+        <w:ind w:left="4680" w:hanging="360"/>
+      </w:pPr>
+    </w:lvl>
+    <w:lvl w:ilvl="7" w:tentative="1">
+      <w:start w:val="1"/>
+      <w:numFmt w:val="decimal"/>
+      <w:lvlText w:val="%8."/>
+      <w:lvlJc w:val="left"/>
+      <w:pPr>
+        <w:tabs>
+          <w:tab w:val="num" w:pos="5400"/>
+        </w:tabs>
+        <w:ind w:left="5400" w:hanging="360"/>
+      </w:pPr>
+    </w:lvl>
+    <w:lvl w:ilvl="8" w:tentative="1">
+      <w:start w:val="1"/>
+      <w:numFmt w:val="decimal"/>
+      <w:lvlText w:val="%9."/>
+      <w:lvlJc w:val="left"/>
+      <w:pPr>
+        <w:tabs>
+          <w:tab w:val="num" w:pos="6120"/>
+        </w:tabs>
+        <w:ind w:left="6120" w:hanging="360"/>
+      </w:pPr>
+    </w:lvl>
+  </w:abstractNum>
+  <w:abstractNum w:abstractNumId="22" w15:restartNumberingAfterBreak="0">
     <w:nsid w:val="790508D5"/>
     <w:multiLevelType w:val="hybridMultilevel"/>
     <w:tmpl w:val="1F1A6C9A"/>
@@ -8742,6 +11237,119 @@
       <w:rPr>
         <w:rFonts w:ascii="Wingdings" w:hAnsi="Wingdings" w:hint="default"/>
       </w:rPr>
+    </w:lvl>
+  </w:abstractNum>
+  <w:abstractNum w:abstractNumId="23" w15:restartNumberingAfterBreak="0">
+    <w:nsid w:val="7BE839D1"/>
+    <w:multiLevelType w:val="multilevel"/>
+    <w:tmpl w:val="819A82D4"/>
+    <w:lvl w:ilvl="0">
+      <w:start w:val="1"/>
+      <w:numFmt w:val="decimal"/>
+      <w:lvlText w:val="%1."/>
+      <w:lvlJc w:val="left"/>
+      <w:pPr>
+        <w:tabs>
+          <w:tab w:val="num" w:pos="720"/>
+        </w:tabs>
+        <w:ind w:left="720" w:hanging="360"/>
+      </w:pPr>
+    </w:lvl>
+    <w:lvl w:ilvl="1" w:tentative="1">
+      <w:start w:val="1"/>
+      <w:numFmt w:val="decimal"/>
+      <w:lvlText w:val="%2."/>
+      <w:lvlJc w:val="left"/>
+      <w:pPr>
+        <w:tabs>
+          <w:tab w:val="num" w:pos="1440"/>
+        </w:tabs>
+        <w:ind w:left="1440" w:hanging="360"/>
+      </w:pPr>
+    </w:lvl>
+    <w:lvl w:ilvl="2" w:tentative="1">
+      <w:start w:val="1"/>
+      <w:numFmt w:val="decimal"/>
+      <w:lvlText w:val="%3."/>
+      <w:lvlJc w:val="left"/>
+      <w:pPr>
+        <w:tabs>
+          <w:tab w:val="num" w:pos="2160"/>
+        </w:tabs>
+        <w:ind w:left="2160" w:hanging="360"/>
+      </w:pPr>
+    </w:lvl>
+    <w:lvl w:ilvl="3" w:tentative="1">
+      <w:start w:val="1"/>
+      <w:numFmt w:val="decimal"/>
+      <w:lvlText w:val="%4."/>
+      <w:lvlJc w:val="left"/>
+      <w:pPr>
+        <w:tabs>
+          <w:tab w:val="num" w:pos="2880"/>
+        </w:tabs>
+        <w:ind w:left="2880" w:hanging="360"/>
+      </w:pPr>
+    </w:lvl>
+    <w:lvl w:ilvl="4" w:tentative="1">
+      <w:start w:val="1"/>
+      <w:numFmt w:val="decimal"/>
+      <w:lvlText w:val="%5."/>
+      <w:lvlJc w:val="left"/>
+      <w:pPr>
+        <w:tabs>
+          <w:tab w:val="num" w:pos="3600"/>
+        </w:tabs>
+        <w:ind w:left="3600" w:hanging="360"/>
+      </w:pPr>
+    </w:lvl>
+    <w:lvl w:ilvl="5" w:tentative="1">
+      <w:start w:val="1"/>
+      <w:numFmt w:val="decimal"/>
+      <w:lvlText w:val="%6."/>
+      <w:lvlJc w:val="left"/>
+      <w:pPr>
+        <w:tabs>
+          <w:tab w:val="num" w:pos="4320"/>
+        </w:tabs>
+        <w:ind w:left="4320" w:hanging="360"/>
+      </w:pPr>
+    </w:lvl>
+    <w:lvl w:ilvl="6" w:tentative="1">
+      <w:start w:val="1"/>
+      <w:numFmt w:val="decimal"/>
+      <w:lvlText w:val="%7."/>
+      <w:lvlJc w:val="left"/>
+      <w:pPr>
+        <w:tabs>
+          <w:tab w:val="num" w:pos="5040"/>
+        </w:tabs>
+        <w:ind w:left="5040" w:hanging="360"/>
+      </w:pPr>
+    </w:lvl>
+    <w:lvl w:ilvl="7" w:tentative="1">
+      <w:start w:val="1"/>
+      <w:numFmt w:val="decimal"/>
+      <w:lvlText w:val="%8."/>
+      <w:lvlJc w:val="left"/>
+      <w:pPr>
+        <w:tabs>
+          <w:tab w:val="num" w:pos="5760"/>
+        </w:tabs>
+        <w:ind w:left="5760" w:hanging="360"/>
+      </w:pPr>
+    </w:lvl>
+    <w:lvl w:ilvl="8" w:tentative="1">
+      <w:start w:val="1"/>
+      <w:numFmt w:val="decimal"/>
+      <w:lvlText w:val="%9."/>
+      <w:lvlJc w:val="left"/>
+      <w:pPr>
+        <w:tabs>
+          <w:tab w:val="num" w:pos="6480"/>
+        </w:tabs>
+        <w:ind w:left="6480" w:hanging="360"/>
+      </w:pPr>
     </w:lvl>
   </w:abstractNum>
   <w:num w:numId="1">
@@ -8772,7 +11380,7 @@
     <w:abstractNumId w:val="4"/>
   </w:num>
   <w:num w:numId="10">
-    <w:abstractNumId w:val="18"/>
+    <w:abstractNumId w:val="22"/>
   </w:num>
   <w:num w:numId="11">
     <w:abstractNumId w:val="15"/>
@@ -8801,11 +11409,26 @@
   <w:num w:numId="19">
     <w:abstractNumId w:val="7"/>
   </w:num>
+  <w:num w:numId="20">
+    <w:abstractNumId w:val="21"/>
+  </w:num>
+  <w:num w:numId="21">
+    <w:abstractNumId w:val="23"/>
+  </w:num>
+  <w:num w:numId="22">
+    <w:abstractNumId w:val="20"/>
+  </w:num>
+  <w:num w:numId="23">
+    <w:abstractNumId w:val="19"/>
+  </w:num>
+  <w:num w:numId="24">
+    <w:abstractNumId w:val="18"/>
+  </w:num>
 </w:numbering>
 </file>
 
 <file path=word/styles.xml><?xml version="1.0" encoding="utf-8"?>
-<w:styles xmlns:mc="http://schemas.openxmlformats.org/markup-compatibility/2006" xmlns:r="http://schemas.openxmlformats.org/officeDocument/2006/relationships" xmlns:w="http://schemas.openxmlformats.org/wordprocessingml/2006/main" xmlns:w14="http://schemas.microsoft.com/office/word/2010/wordml" xmlns:w15="http://schemas.microsoft.com/office/word/2012/wordml" xmlns:w16cex="http://schemas.microsoft.com/office/word/2018/wordml/cex" xmlns:w16cid="http://schemas.microsoft.com/office/word/2016/wordml/cid" xmlns:w16="http://schemas.microsoft.com/office/word/2018/wordml" xmlns:w16se="http://schemas.microsoft.com/office/word/2015/wordml/symex" mc:Ignorable="w14 w15 w16se w16cid w16 w16cex">
+<w:styles xmlns:mc="http://schemas.openxmlformats.org/markup-compatibility/2006" xmlns:r="http://schemas.openxmlformats.org/officeDocument/2006/relationships" xmlns:w="http://schemas.openxmlformats.org/wordprocessingml/2006/main" xmlns:w14="http://schemas.microsoft.com/office/word/2010/wordml" xmlns:w15="http://schemas.microsoft.com/office/word/2012/wordml" xmlns:w16cex="http://schemas.microsoft.com/office/word/2018/wordml/cex" xmlns:w16cid="http://schemas.microsoft.com/office/word/2016/wordml/cid" xmlns:w16="http://schemas.microsoft.com/office/word/2018/wordml" xmlns:w16sdtdh="http://schemas.microsoft.com/office/word/2020/wordml/sdtdatahash" xmlns:w16se="http://schemas.microsoft.com/office/word/2015/wordml/symex" mc:Ignorable="w14 w15 w16se w16cid w16 w16cex w16sdtdh">
   <w:docDefaults>
     <w:rPrDefault>
       <w:rPr>
@@ -8927,6 +11550,7 @@
     <w:lsdException w:name="HTML Sample" w:semiHidden="1" w:unhideWhenUsed="1"/>
     <w:lsdException w:name="HTML Typewriter" w:semiHidden="1" w:unhideWhenUsed="1"/>
     <w:lsdException w:name="HTML Variable" w:semiHidden="1" w:unhideWhenUsed="1"/>
+    <w:lsdException w:name="Normal Table" w:semiHidden="1" w:unhideWhenUsed="1"/>
     <w:lsdException w:name="annotation subject" w:semiHidden="1" w:unhideWhenUsed="1"/>
     <w:lsdException w:name="No List" w:semiHidden="1" w:unhideWhenUsed="1"/>
     <w:lsdException w:name="Outline List 1" w:semiHidden="1" w:unhideWhenUsed="1"/>
@@ -8973,8 +11597,10 @@
     <w:lsdException w:name="Table Subtle 2" w:semiHidden="1" w:unhideWhenUsed="1"/>
     <w:lsdException w:name="Table Web 1" w:semiHidden="1" w:unhideWhenUsed="1"/>
     <w:lsdException w:name="Table Web 2" w:semiHidden="1" w:unhideWhenUsed="1"/>
+    <w:lsdException w:name="Table Web 3" w:semiHidden="1" w:unhideWhenUsed="1"/>
     <w:lsdException w:name="Balloon Text" w:semiHidden="1" w:unhideWhenUsed="1"/>
     <w:lsdException w:name="Table Grid" w:uiPriority="39"/>
+    <w:lsdException w:name="Table Theme" w:semiHidden="1" w:unhideWhenUsed="1"/>
     <w:lsdException w:name="Placeholder Text" w:semiHidden="1"/>
     <w:lsdException w:name="No Spacing" w:uiPriority="1" w:qFormat="1"/>
     <w:lsdException w:name="Light Shading" w:uiPriority="60"/>

</xml_diff>